<commit_message>
added namespaces to methods
</commit_message>
<xml_diff>
--- a/Lab3/description.docx
+++ b/Lab3/description.docx
@@ -38,17 +38,8 @@
           <w:b/>
           <w:bCs/>
         </w:rPr>
-        <w:t xml:space="preserve">Akira Aida </w:t>
+        <w:t>Akira Aida -  100526064</w:t>
       </w:r>
-      <w:proofErr w:type="gramStart"/>
-      <w:r>
-        <w:rPr>
-          <w:b/>
-          <w:bCs/>
-        </w:rPr>
-        <w:t>-  100526064</w:t>
-      </w:r>
-      <w:proofErr w:type="gramEnd"/>
     </w:p>
     <w:p>
       <w:pPr>
@@ -83,23 +74,7 @@
           <w:b/>
           <w:bCs/>
         </w:rPr>
-        <w:t xml:space="preserve">Alexander </w:t>
-      </w:r>
-      <w:proofErr w:type="spellStart"/>
-      <w:r>
-        <w:rPr>
-          <w:b/>
-          <w:bCs/>
-        </w:rPr>
-        <w:t>Wheadon</w:t>
-      </w:r>
-      <w:proofErr w:type="spellEnd"/>
-      <w:r>
-        <w:rPr>
-          <w:b/>
-          <w:bCs/>
-        </w:rPr>
-        <w:t xml:space="preserve"> - 100514985</w:t>
+        <w:t>Alexander Wheadon - 100514985</w:t>
       </w:r>
     </w:p>
     <w:p>
@@ -126,8 +101,8 @@
         <w:tblLook w:val="0000" w:firstRow="0" w:lastRow="0" w:firstColumn="0" w:lastColumn="0" w:noHBand="0" w:noVBand="0"/>
       </w:tblPr>
       <w:tblGrid>
-        <w:gridCol w:w="4986"/>
-        <w:gridCol w:w="4986"/>
+        <w:gridCol w:w="6286"/>
+        <w:gridCol w:w="3686"/>
       </w:tblGrid>
       <w:tr>
         <w:tc>
@@ -299,45 +274,14 @@
             <w:pPr>
               <w:pStyle w:val="TableContents"/>
             </w:pPr>
-            <w:proofErr w:type="spellStart"/>
-            <w:r>
-              <w:t>std</w:t>
-            </w:r>
-            <w:proofErr w:type="spellEnd"/>
-            <w:r>
-              <w:t>::map&lt;</w:t>
-            </w:r>
-            <w:proofErr w:type="spellStart"/>
-            <w:r>
-              <w:t>std</w:t>
-            </w:r>
-            <w:proofErr w:type="spellEnd"/>
-            <w:r>
-              <w:t xml:space="preserve">::string, </w:t>
-            </w:r>
-            <w:proofErr w:type="spellStart"/>
-            <w:r>
-              <w:t>std</w:t>
-            </w:r>
-            <w:proofErr w:type="spellEnd"/>
-            <w:r>
-              <w:t>::vector&lt;Account*&gt; &gt; Parse(</w:t>
-            </w:r>
-            <w:proofErr w:type="spellStart"/>
-            <w:r>
-              <w:t>const</w:t>
-            </w:r>
-            <w:proofErr w:type="spellEnd"/>
-            <w:r>
-              <w:t xml:space="preserve"> char* </w:t>
-            </w:r>
-            <w:proofErr w:type="spellStart"/>
-            <w:r>
-              <w:t>fpath</w:t>
-            </w:r>
-            <w:proofErr w:type="spellEnd"/>
-            <w:r>
-              <w:t>)</w:t>
+            <w:r>
+              <w:t xml:space="preserve">std::map&lt;std::string, std::vector&lt;Account*&gt; &gt; </w:t>
+            </w:r>
+            <w:r>
+              <w:t>AccountParser::</w:t>
+            </w:r>
+            <w:r>
+              <w:t>Parse(const char* fpath)</w:t>
             </w:r>
           </w:p>
         </w:tc>
@@ -381,138 +325,95 @@
             <w:pPr>
               <w:pStyle w:val="TableContents"/>
             </w:pPr>
-            <w:proofErr w:type="spellStart"/>
-            <w:r>
-              <w:t>int</w:t>
-            </w:r>
-            <w:proofErr w:type="spellEnd"/>
-            <w:r>
-              <w:t xml:space="preserve"> </w:t>
-            </w:r>
-            <w:proofErr w:type="spellStart"/>
-            <w:r>
-              <w:t>QueryAccountStatus</w:t>
-            </w:r>
-            <w:proofErr w:type="spellEnd"/>
-            <w:r>
-              <w:t>(Account* account)</w:t>
-            </w:r>
-          </w:p>
-        </w:tc>
-        <w:tc>
-          <w:tcPr>
-            <w:tcW w:w="4986" w:type="dxa"/>
-            <w:tcBorders>
-              <w:left w:val="single" w:sz="2" w:space="0" w:color="000000"/>
-              <w:bottom w:val="single" w:sz="2" w:space="0" w:color="000000"/>
-              <w:right w:val="single" w:sz="2" w:space="0" w:color="000000"/>
-            </w:tcBorders>
-            <w:shd w:val="clear" w:color="auto" w:fill="auto"/>
-            <w:tcMar>
-              <w:left w:w="54" w:type="dxa"/>
-            </w:tcMar>
-          </w:tcPr>
-          <w:p>
-            <w:pPr>
-              <w:pStyle w:val="TableContents"/>
-            </w:pPr>
-            <w:r>
-              <w:t xml:space="preserve">Returns one of </w:t>
-            </w:r>
-            <w:proofErr w:type="spellStart"/>
-            <w:r>
-              <w:t>AccountStatus</w:t>
-            </w:r>
-            <w:proofErr w:type="spellEnd"/>
-            <w:r>
-              <w:t>: Active, disabled, etc. Where a deleted account state takes precedence.</w:t>
-            </w:r>
-          </w:p>
-        </w:tc>
-      </w:tr>
-      <w:tr>
-        <w:tc>
-          <w:tcPr>
-            <w:tcW w:w="4986" w:type="dxa"/>
-            <w:tcBorders>
-              <w:left w:val="single" w:sz="2" w:space="0" w:color="000000"/>
-              <w:bottom w:val="single" w:sz="2" w:space="0" w:color="000000"/>
-            </w:tcBorders>
-            <w:shd w:val="clear" w:color="auto" w:fill="auto"/>
-            <w:tcMar>
-              <w:left w:w="54" w:type="dxa"/>
-            </w:tcMar>
-          </w:tcPr>
-          <w:p>
-            <w:pPr>
-              <w:pStyle w:val="TableContents"/>
-            </w:pPr>
-            <w:proofErr w:type="spellStart"/>
-            <w:r>
-              <w:t>std</w:t>
-            </w:r>
-            <w:proofErr w:type="spellEnd"/>
-            <w:r>
-              <w:t xml:space="preserve">::string </w:t>
-            </w:r>
-            <w:proofErr w:type="spellStart"/>
-            <w:r>
-              <w:t>GetErrorMessage</w:t>
-            </w:r>
-            <w:proofErr w:type="spellEnd"/>
-            <w:r>
-              <w:t>(</w:t>
-            </w:r>
-            <w:proofErr w:type="spellStart"/>
-            <w:r>
-              <w:t>int</w:t>
-            </w:r>
-            <w:proofErr w:type="spellEnd"/>
-            <w:r>
-              <w:t xml:space="preserve"> status)</w:t>
-            </w:r>
-          </w:p>
-        </w:tc>
-        <w:tc>
-          <w:tcPr>
-            <w:tcW w:w="4986" w:type="dxa"/>
-            <w:tcBorders>
-              <w:left w:val="single" w:sz="2" w:space="0" w:color="000000"/>
-              <w:bottom w:val="single" w:sz="2" w:space="0" w:color="000000"/>
-              <w:right w:val="single" w:sz="2" w:space="0" w:color="000000"/>
-            </w:tcBorders>
-            <w:shd w:val="clear" w:color="auto" w:fill="auto"/>
-            <w:tcMar>
-              <w:left w:w="54" w:type="dxa"/>
-            </w:tcMar>
-          </w:tcPr>
-          <w:p>
-            <w:pPr>
-              <w:pStyle w:val="TableContents"/>
-            </w:pPr>
-            <w:r>
-              <w:t xml:space="preserve">Returns the message corresponding to an account status. That means error messages except for when status == </w:t>
-            </w:r>
-            <w:proofErr w:type="spellStart"/>
-            <w:r>
-              <w:t>kActiveAccount</w:t>
-            </w:r>
-            <w:proofErr w:type="spellEnd"/>
-            <w:r>
-              <w:t>, in which case it's just a</w:t>
-            </w:r>
-          </w:p>
-          <w:p>
-            <w:pPr>
-              <w:pStyle w:val="TableContents"/>
-            </w:pPr>
-            <w:proofErr w:type="gramStart"/>
-            <w:r>
-              <w:t>statement</w:t>
-            </w:r>
-            <w:proofErr w:type="gramEnd"/>
-            <w:r>
-              <w:t xml:space="preserve"> that the account is active.</w:t>
+            <w:r>
+              <w:t xml:space="preserve">int </w:t>
+            </w:r>
+            <w:r>
+              <w:t>AccountStatus::</w:t>
+            </w:r>
+            <w:r>
+              <w:t>QueryAccountStatus(Account* account)</w:t>
+            </w:r>
+          </w:p>
+        </w:tc>
+        <w:tc>
+          <w:tcPr>
+            <w:tcW w:w="4986" w:type="dxa"/>
+            <w:tcBorders>
+              <w:left w:val="single" w:sz="2" w:space="0" w:color="000000"/>
+              <w:bottom w:val="single" w:sz="2" w:space="0" w:color="000000"/>
+              <w:right w:val="single" w:sz="2" w:space="0" w:color="000000"/>
+            </w:tcBorders>
+            <w:shd w:val="clear" w:color="auto" w:fill="auto"/>
+            <w:tcMar>
+              <w:left w:w="54" w:type="dxa"/>
+            </w:tcMar>
+          </w:tcPr>
+          <w:p>
+            <w:pPr>
+              <w:pStyle w:val="TableContents"/>
+            </w:pPr>
+            <w:r>
+              <w:t>Returns one of AccountStatus: Active, disabled, etc. Where a deleted account state takes precedence.</w:t>
+            </w:r>
+          </w:p>
+        </w:tc>
+      </w:tr>
+      <w:tr>
+        <w:tc>
+          <w:tcPr>
+            <w:tcW w:w="4986" w:type="dxa"/>
+            <w:tcBorders>
+              <w:left w:val="single" w:sz="2" w:space="0" w:color="000000"/>
+              <w:bottom w:val="single" w:sz="2" w:space="0" w:color="000000"/>
+            </w:tcBorders>
+            <w:shd w:val="clear" w:color="auto" w:fill="auto"/>
+            <w:tcMar>
+              <w:left w:w="54" w:type="dxa"/>
+            </w:tcMar>
+          </w:tcPr>
+          <w:p>
+            <w:pPr>
+              <w:pStyle w:val="TableContents"/>
+            </w:pPr>
+            <w:r>
+              <w:t xml:space="preserve">std::string </w:t>
+            </w:r>
+            <w:r>
+              <w:t>AccountStatus::</w:t>
+            </w:r>
+            <w:r>
+              <w:t>GetErrorMessage(int status)</w:t>
+            </w:r>
+          </w:p>
+        </w:tc>
+        <w:tc>
+          <w:tcPr>
+            <w:tcW w:w="4986" w:type="dxa"/>
+            <w:tcBorders>
+              <w:left w:val="single" w:sz="2" w:space="0" w:color="000000"/>
+              <w:bottom w:val="single" w:sz="2" w:space="0" w:color="000000"/>
+              <w:right w:val="single" w:sz="2" w:space="0" w:color="000000"/>
+            </w:tcBorders>
+            <w:shd w:val="clear" w:color="auto" w:fill="auto"/>
+            <w:tcMar>
+              <w:left w:w="54" w:type="dxa"/>
+            </w:tcMar>
+          </w:tcPr>
+          <w:p>
+            <w:pPr>
+              <w:pStyle w:val="TableContents"/>
+            </w:pPr>
+            <w:r>
+              <w:t>Returns the message corresponding to an account status. That means error messages except for when status == kActiveAccount, in which case it's just a</w:t>
+            </w:r>
+          </w:p>
+          <w:p>
+            <w:pPr>
+              <w:pStyle w:val="TableContents"/>
+            </w:pPr>
+            <w:r>
+              <w:t>statement that the account is active.</w:t>
             </w:r>
           </w:p>
         </w:tc>
@@ -580,6 +481,9 @@
               <w:pStyle w:val="TableContents"/>
             </w:pPr>
             <w:r>
+              <w:t>Commands::</w:t>
+            </w:r>
+            <w:r>
               <w:t>Commands()</w:t>
             </w:r>
           </w:p>
@@ -627,37 +531,11 @@
             <w:r>
               <w:t xml:space="preserve">void </w:t>
             </w:r>
-            <w:proofErr w:type="spellStart"/>
-            <w:r>
-              <w:t>SetAccounts</w:t>
-            </w:r>
-            <w:proofErr w:type="spellEnd"/>
-            <w:r>
-              <w:t>(</w:t>
-            </w:r>
-            <w:proofErr w:type="spellStart"/>
-            <w:r>
-              <w:t>std</w:t>
-            </w:r>
-            <w:proofErr w:type="spellEnd"/>
-            <w:r>
-              <w:t>::map&lt;</w:t>
-            </w:r>
-            <w:proofErr w:type="spellStart"/>
-            <w:r>
-              <w:t>std</w:t>
-            </w:r>
-            <w:proofErr w:type="spellEnd"/>
-            <w:r>
-              <w:t xml:space="preserve">::string, </w:t>
-            </w:r>
-            <w:proofErr w:type="spellStart"/>
-            <w:r>
-              <w:t>std</w:t>
-            </w:r>
-            <w:proofErr w:type="spellEnd"/>
-            <w:r>
-              <w:t>::vector&lt;Account*&gt; &gt;&amp;&amp; accounts)</w:t>
+            <w:r>
+              <w:t>Commands::</w:t>
+            </w:r>
+            <w:r>
+              <w:t>SetAccounts(std::map&lt;std::string, std::vector&lt;Account*&gt; &gt;&amp;&amp; accounts)</w:t>
             </w:r>
           </w:p>
         </w:tc>
@@ -702,7 +580,13 @@
               <w:pStyle w:val="TableContents"/>
             </w:pPr>
             <w:r>
-              <w:t>void login()</w:t>
+              <w:t xml:space="preserve">void </w:t>
+            </w:r>
+            <w:r>
+              <w:t>Commands::</w:t>
+            </w:r>
+            <w:r>
+              <w:t>login()</w:t>
             </w:r>
           </w:p>
         </w:tc>
@@ -747,7 +631,13 @@
               <w:pStyle w:val="TableContents"/>
             </w:pPr>
             <w:r>
-              <w:t>void withdrawal()</w:t>
+              <w:t xml:space="preserve">void </w:t>
+            </w:r>
+            <w:r>
+              <w:t>Commands::</w:t>
+            </w:r>
+            <w:r>
+              <w:t>withdrawal()</w:t>
             </w:r>
           </w:p>
         </w:tc>
@@ -792,7 +682,10 @@
               <w:pStyle w:val="TableContents"/>
             </w:pPr>
             <w:r>
-              <w:t>void transfer()</w:t>
+              <w:t>Void Commands::</w:t>
+            </w:r>
+            <w:r>
+              <w:t>transfer()</w:t>
             </w:r>
           </w:p>
         </w:tc>
@@ -839,66 +732,62 @@
             <w:r>
               <w:t xml:space="preserve">void </w:t>
             </w:r>
-            <w:proofErr w:type="spellStart"/>
-            <w:r>
-              <w:t>paybill</w:t>
-            </w:r>
-            <w:proofErr w:type="spellEnd"/>
-            <w:r>
-              <w:t>()</w:t>
-            </w:r>
-          </w:p>
-        </w:tc>
-        <w:tc>
-          <w:tcPr>
-            <w:tcW w:w="4986" w:type="dxa"/>
-            <w:tcBorders>
-              <w:left w:val="single" w:sz="2" w:space="0" w:color="000000"/>
-              <w:bottom w:val="single" w:sz="2" w:space="0" w:color="000000"/>
-              <w:right w:val="single" w:sz="2" w:space="0" w:color="000000"/>
-            </w:tcBorders>
-            <w:shd w:val="clear" w:color="auto" w:fill="auto"/>
-            <w:tcMar>
-              <w:left w:w="54" w:type="dxa"/>
-            </w:tcMar>
-          </w:tcPr>
-          <w:p>
-            <w:pPr>
-              <w:pStyle w:val="TableContents"/>
-            </w:pPr>
-            <w:r>
-              <w:t>Corresponds to '</w:t>
-            </w:r>
-            <w:proofErr w:type="spellStart"/>
-            <w:r>
-              <w:t>paybill</w:t>
-            </w:r>
-            <w:proofErr w:type="spellEnd"/>
-            <w:r>
-              <w:t>' command.</w:t>
-            </w:r>
-          </w:p>
-        </w:tc>
-      </w:tr>
-      <w:tr>
-        <w:tc>
-          <w:tcPr>
-            <w:tcW w:w="4986" w:type="dxa"/>
-            <w:tcBorders>
-              <w:left w:val="single" w:sz="2" w:space="0" w:color="000000"/>
-              <w:bottom w:val="single" w:sz="2" w:space="0" w:color="000000"/>
-            </w:tcBorders>
-            <w:shd w:val="clear" w:color="auto" w:fill="auto"/>
-            <w:tcMar>
-              <w:left w:w="54" w:type="dxa"/>
-            </w:tcMar>
-          </w:tcPr>
-          <w:p>
-            <w:pPr>
-              <w:pStyle w:val="TableContents"/>
-            </w:pPr>
-            <w:r>
-              <w:t>void deposit()</w:t>
+            <w:r>
+              <w:t>Commands::</w:t>
+            </w:r>
+            <w:r>
+              <w:t>paybill()</w:t>
+            </w:r>
+          </w:p>
+        </w:tc>
+        <w:tc>
+          <w:tcPr>
+            <w:tcW w:w="4986" w:type="dxa"/>
+            <w:tcBorders>
+              <w:left w:val="single" w:sz="2" w:space="0" w:color="000000"/>
+              <w:bottom w:val="single" w:sz="2" w:space="0" w:color="000000"/>
+              <w:right w:val="single" w:sz="2" w:space="0" w:color="000000"/>
+            </w:tcBorders>
+            <w:shd w:val="clear" w:color="auto" w:fill="auto"/>
+            <w:tcMar>
+              <w:left w:w="54" w:type="dxa"/>
+            </w:tcMar>
+          </w:tcPr>
+          <w:p>
+            <w:pPr>
+              <w:pStyle w:val="TableContents"/>
+            </w:pPr>
+            <w:r>
+              <w:t>Corresponds to 'paybill' command.</w:t>
+            </w:r>
+          </w:p>
+        </w:tc>
+      </w:tr>
+      <w:tr>
+        <w:tc>
+          <w:tcPr>
+            <w:tcW w:w="4986" w:type="dxa"/>
+            <w:tcBorders>
+              <w:left w:val="single" w:sz="2" w:space="0" w:color="000000"/>
+              <w:bottom w:val="single" w:sz="2" w:space="0" w:color="000000"/>
+            </w:tcBorders>
+            <w:shd w:val="clear" w:color="auto" w:fill="auto"/>
+            <w:tcMar>
+              <w:left w:w="54" w:type="dxa"/>
+            </w:tcMar>
+          </w:tcPr>
+          <w:p>
+            <w:pPr>
+              <w:pStyle w:val="TableContents"/>
+            </w:pPr>
+            <w:r>
+              <w:t xml:space="preserve">void </w:t>
+            </w:r>
+            <w:r>
+              <w:t>Commands::</w:t>
+            </w:r>
+            <w:r>
+              <w:t>deposit()</w:t>
             </w:r>
           </w:p>
         </w:tc>
@@ -943,7 +832,13 @@
               <w:pStyle w:val="TableContents"/>
             </w:pPr>
             <w:r>
-              <w:t>void create()</w:t>
+              <w:t xml:space="preserve">void </w:t>
+            </w:r>
+            <w:r>
+              <w:t>Commands::</w:t>
+            </w:r>
+            <w:r>
+              <w:t>create()</w:t>
             </w:r>
           </w:p>
         </w:tc>
@@ -990,13 +885,11 @@
             <w:r>
               <w:t xml:space="preserve">void </w:t>
             </w:r>
-            <w:proofErr w:type="spellStart"/>
-            <w:r>
-              <w:t>delete_account</w:t>
-            </w:r>
-            <w:proofErr w:type="spellEnd"/>
-            <w:r>
-              <w:t>()</w:t>
+            <w:r>
+              <w:t>Commands::</w:t>
+            </w:r>
+            <w:r>
+              <w:t>delete_account()</w:t>
             </w:r>
           </w:p>
         </w:tc>
@@ -1041,7 +934,14 @@
               <w:pStyle w:val="TableContents"/>
             </w:pPr>
             <w:r>
-              <w:t>void disable()</w:t>
+              <w:lastRenderedPageBreak/>
+              <w:t xml:space="preserve">void </w:t>
+            </w:r>
+            <w:r>
+              <w:t>Commands::</w:t>
+            </w:r>
+            <w:r>
+              <w:t>disable()</w:t>
             </w:r>
           </w:p>
         </w:tc>
@@ -1088,66 +988,62 @@
             <w:r>
               <w:t xml:space="preserve">void </w:t>
             </w:r>
-            <w:proofErr w:type="spellStart"/>
-            <w:r>
-              <w:t>changeplan</w:t>
-            </w:r>
-            <w:proofErr w:type="spellEnd"/>
-            <w:r>
-              <w:t>()</w:t>
-            </w:r>
-          </w:p>
-        </w:tc>
-        <w:tc>
-          <w:tcPr>
-            <w:tcW w:w="4986" w:type="dxa"/>
-            <w:tcBorders>
-              <w:left w:val="single" w:sz="2" w:space="0" w:color="000000"/>
-              <w:bottom w:val="single" w:sz="2" w:space="0" w:color="000000"/>
-              <w:right w:val="single" w:sz="2" w:space="0" w:color="000000"/>
-            </w:tcBorders>
-            <w:shd w:val="clear" w:color="auto" w:fill="auto"/>
-            <w:tcMar>
-              <w:left w:w="54" w:type="dxa"/>
-            </w:tcMar>
-          </w:tcPr>
-          <w:p>
-            <w:pPr>
-              <w:pStyle w:val="TableContents"/>
-            </w:pPr>
-            <w:r>
-              <w:t>Corresponds to '</w:t>
-            </w:r>
-            <w:proofErr w:type="spellStart"/>
-            <w:r>
-              <w:t>changeplan</w:t>
-            </w:r>
-            <w:proofErr w:type="spellEnd"/>
-            <w:r>
-              <w:t>' command. Admin only.</w:t>
-            </w:r>
-          </w:p>
-        </w:tc>
-      </w:tr>
-      <w:tr>
-        <w:tc>
-          <w:tcPr>
-            <w:tcW w:w="4986" w:type="dxa"/>
-            <w:tcBorders>
-              <w:left w:val="single" w:sz="2" w:space="0" w:color="000000"/>
-              <w:bottom w:val="single" w:sz="2" w:space="0" w:color="000000"/>
-            </w:tcBorders>
-            <w:shd w:val="clear" w:color="auto" w:fill="auto"/>
-            <w:tcMar>
-              <w:left w:w="54" w:type="dxa"/>
-            </w:tcMar>
-          </w:tcPr>
-          <w:p>
-            <w:pPr>
-              <w:pStyle w:val="TableContents"/>
-            </w:pPr>
-            <w:r>
-              <w:t>void logout()</w:t>
+            <w:r>
+              <w:t>Commands::</w:t>
+            </w:r>
+            <w:r>
+              <w:t>changeplan()</w:t>
+            </w:r>
+          </w:p>
+        </w:tc>
+        <w:tc>
+          <w:tcPr>
+            <w:tcW w:w="4986" w:type="dxa"/>
+            <w:tcBorders>
+              <w:left w:val="single" w:sz="2" w:space="0" w:color="000000"/>
+              <w:bottom w:val="single" w:sz="2" w:space="0" w:color="000000"/>
+              <w:right w:val="single" w:sz="2" w:space="0" w:color="000000"/>
+            </w:tcBorders>
+            <w:shd w:val="clear" w:color="auto" w:fill="auto"/>
+            <w:tcMar>
+              <w:left w:w="54" w:type="dxa"/>
+            </w:tcMar>
+          </w:tcPr>
+          <w:p>
+            <w:pPr>
+              <w:pStyle w:val="TableContents"/>
+            </w:pPr>
+            <w:r>
+              <w:t>Corresponds to 'changeplan' command. Admin only.</w:t>
+            </w:r>
+          </w:p>
+        </w:tc>
+      </w:tr>
+      <w:tr>
+        <w:tc>
+          <w:tcPr>
+            <w:tcW w:w="4986" w:type="dxa"/>
+            <w:tcBorders>
+              <w:left w:val="single" w:sz="2" w:space="0" w:color="000000"/>
+              <w:bottom w:val="single" w:sz="2" w:space="0" w:color="000000"/>
+            </w:tcBorders>
+            <w:shd w:val="clear" w:color="auto" w:fill="auto"/>
+            <w:tcMar>
+              <w:left w:w="54" w:type="dxa"/>
+            </w:tcMar>
+          </w:tcPr>
+          <w:p>
+            <w:pPr>
+              <w:pStyle w:val="TableContents"/>
+            </w:pPr>
+            <w:r>
+              <w:t xml:space="preserve">void </w:t>
+            </w:r>
+            <w:r>
+              <w:t>Commands::</w:t>
+            </w:r>
+            <w:r>
+              <w:t>logout()</w:t>
             </w:r>
           </w:p>
         </w:tc>
@@ -1192,8 +1088,13 @@
               <w:pStyle w:val="TableContents"/>
             </w:pPr>
             <w:r>
-              <w:lastRenderedPageBreak/>
-              <w:t>void enable()</w:t>
+              <w:t xml:space="preserve">void </w:t>
+            </w:r>
+            <w:r>
+              <w:t>Commands::</w:t>
+            </w:r>
+            <w:r>
+              <w:t>enable()</w:t>
             </w:r>
           </w:p>
         </w:tc>
@@ -1243,21 +1144,11 @@
             <w:r>
               <w:t xml:space="preserve">bool </w:t>
             </w:r>
-            <w:proofErr w:type="spellStart"/>
-            <w:r>
-              <w:t>UserExists</w:t>
-            </w:r>
-            <w:proofErr w:type="spellEnd"/>
-            <w:r>
-              <w:t>(</w:t>
-            </w:r>
-            <w:proofErr w:type="spellStart"/>
-            <w:r>
-              <w:t>std</w:t>
-            </w:r>
-            <w:proofErr w:type="spellEnd"/>
-            <w:r>
-              <w:t>::string name)</w:t>
+            <w:r>
+              <w:t>Commands::</w:t>
+            </w:r>
+            <w:r>
+              <w:t>UserExists(std::string name)</w:t>
             </w:r>
           </w:p>
         </w:tc>
@@ -1307,13 +1198,11 @@
             <w:r>
               <w:t xml:space="preserve">bool </w:t>
             </w:r>
-            <w:proofErr w:type="spellStart"/>
-            <w:r>
-              <w:t>CheckUnit</w:t>
-            </w:r>
-            <w:proofErr w:type="spellEnd"/>
-            <w:r>
-              <w:t>(double amount)</w:t>
+            <w:r>
+              <w:t>Commands::</w:t>
+            </w:r>
+            <w:r>
+              <w:t>CheckUnit(double amount)</w:t>
             </w:r>
           </w:p>
         </w:tc>
@@ -1360,41 +1249,37 @@
             <w:pPr>
               <w:pStyle w:val="TableContents"/>
             </w:pPr>
-            <w:proofErr w:type="spellStart"/>
-            <w:r>
-              <w:t>std</w:t>
-            </w:r>
-            <w:proofErr w:type="spellEnd"/>
-            <w:r>
-              <w:t xml:space="preserve">::string </w:t>
-            </w:r>
-            <w:proofErr w:type="spellStart"/>
-            <w:r>
-              <w:t>DetermineSession</w:t>
-            </w:r>
-            <w:proofErr w:type="spellEnd"/>
-            <w:r>
-              <w:t>()</w:t>
-            </w:r>
-          </w:p>
-        </w:tc>
-        <w:tc>
-          <w:tcPr>
-            <w:tcW w:w="4986" w:type="dxa"/>
-            <w:tcBorders>
-              <w:left w:val="single" w:sz="2" w:space="0" w:color="000000"/>
-              <w:bottom w:val="single" w:sz="2" w:space="0" w:color="000000"/>
-              <w:right w:val="single" w:sz="2" w:space="0" w:color="000000"/>
-            </w:tcBorders>
-            <w:shd w:val="clear" w:color="auto" w:fill="auto"/>
-            <w:tcMar>
-              <w:left w:w="54" w:type="dxa"/>
-            </w:tcMar>
-          </w:tcPr>
-          <w:p>
-            <w:pPr>
-              <w:pStyle w:val="TableContents"/>
-            </w:pPr>
+            <w:r>
+              <w:t xml:space="preserve">std::string </w:t>
+            </w:r>
+            <w:r>
+              <w:t>Commands::</w:t>
+            </w:r>
+            <w:r>
+              <w:t>DetermineSession()</w:t>
+            </w:r>
+          </w:p>
+        </w:tc>
+        <w:tc>
+          <w:tcPr>
+            <w:tcW w:w="4986" w:type="dxa"/>
+            <w:tcBorders>
+              <w:left w:val="single" w:sz="2" w:space="0" w:color="000000"/>
+              <w:bottom w:val="single" w:sz="2" w:space="0" w:color="000000"/>
+              <w:right w:val="single" w:sz="2" w:space="0" w:color="000000"/>
+            </w:tcBorders>
+            <w:shd w:val="clear" w:color="auto" w:fill="auto"/>
+            <w:tcMar>
+              <w:left w:w="54" w:type="dxa"/>
+            </w:tcMar>
+          </w:tcPr>
+          <w:p>
+            <w:pPr>
+              <w:pStyle w:val="TableContents"/>
+            </w:pPr>
+            <w:r>
+              <w:t xml:space="preserve">(private function) </w:t>
+            </w:r>
             <w:r>
               <w:t>Determines if it's a standard or admin session</w:t>
             </w:r>
@@ -1424,59 +1309,36 @@
             <w:r>
               <w:t xml:space="preserve">Account* </w:t>
             </w:r>
-            <w:proofErr w:type="spellStart"/>
-            <w:r>
-              <w:t>GetAccount</w:t>
-            </w:r>
-            <w:proofErr w:type="spellEnd"/>
-            <w:r>
-              <w:t>(</w:t>
-            </w:r>
-            <w:proofErr w:type="spellStart"/>
-            <w:r>
-              <w:t>std</w:t>
-            </w:r>
-            <w:proofErr w:type="spellEnd"/>
-            <w:r>
-              <w:t xml:space="preserve">::string name, </w:t>
-            </w:r>
-            <w:proofErr w:type="spellStart"/>
-            <w:r>
-              <w:t>int</w:t>
-            </w:r>
-            <w:proofErr w:type="spellEnd"/>
-            <w:r>
-              <w:t xml:space="preserve"> account)</w:t>
-            </w:r>
-          </w:p>
-        </w:tc>
-        <w:tc>
-          <w:tcPr>
-            <w:tcW w:w="4986" w:type="dxa"/>
-            <w:tcBorders>
-              <w:left w:val="single" w:sz="2" w:space="0" w:color="000000"/>
-              <w:bottom w:val="single" w:sz="2" w:space="0" w:color="000000"/>
-              <w:right w:val="single" w:sz="2" w:space="0" w:color="000000"/>
-            </w:tcBorders>
-            <w:shd w:val="clear" w:color="auto" w:fill="auto"/>
-            <w:tcMar>
-              <w:left w:w="54" w:type="dxa"/>
-            </w:tcMar>
-          </w:tcPr>
-          <w:p>
-            <w:pPr>
-              <w:pStyle w:val="TableContents"/>
-            </w:pPr>
-            <w:r>
-              <w:t xml:space="preserve">Returns </w:t>
-            </w:r>
-            <w:proofErr w:type="spellStart"/>
-            <w:r>
-              <w:t>nullptr</w:t>
-            </w:r>
-            <w:proofErr w:type="spellEnd"/>
-            <w:r>
-              <w:t xml:space="preserve"> if the name/account pair is not found in system.</w:t>
+            <w:r>
+              <w:t>Commands::</w:t>
+            </w:r>
+            <w:r>
+              <w:t>GetAccount(std::string name, int account)</w:t>
+            </w:r>
+          </w:p>
+        </w:tc>
+        <w:tc>
+          <w:tcPr>
+            <w:tcW w:w="4986" w:type="dxa"/>
+            <w:tcBorders>
+              <w:left w:val="single" w:sz="2" w:space="0" w:color="000000"/>
+              <w:bottom w:val="single" w:sz="2" w:space="0" w:color="000000"/>
+              <w:right w:val="single" w:sz="2" w:space="0" w:color="000000"/>
+            </w:tcBorders>
+            <w:shd w:val="clear" w:color="auto" w:fill="auto"/>
+            <w:tcMar>
+              <w:left w:w="54" w:type="dxa"/>
+            </w:tcMar>
+          </w:tcPr>
+          <w:p>
+            <w:pPr>
+              <w:pStyle w:val="TableContents"/>
+            </w:pPr>
+            <w:r>
+              <w:t xml:space="preserve">(private function) </w:t>
+            </w:r>
+            <w:r>
+              <w:t>Returns nullptr if the name/account pair is not found in system.</w:t>
             </w:r>
           </w:p>
         </w:tc>
@@ -1501,49 +1363,37 @@
             <w:pPr>
               <w:pStyle w:val="TableContents"/>
             </w:pPr>
-            <w:proofErr w:type="spellStart"/>
-            <w:r>
-              <w:t>std</w:t>
-            </w:r>
-            <w:proofErr w:type="spellEnd"/>
-            <w:r>
-              <w:t xml:space="preserve">::string </w:t>
-            </w:r>
-            <w:proofErr w:type="spellStart"/>
-            <w:r>
-              <w:t>GetAccountOwner</w:t>
-            </w:r>
-            <w:proofErr w:type="spellEnd"/>
-            <w:r>
-              <w:t>(</w:t>
-            </w:r>
-            <w:proofErr w:type="spellStart"/>
-            <w:r>
-              <w:t>int</w:t>
-            </w:r>
-            <w:proofErr w:type="spellEnd"/>
-            <w:r>
-              <w:t xml:space="preserve"> account)</w:t>
-            </w:r>
-          </w:p>
-        </w:tc>
-        <w:tc>
-          <w:tcPr>
-            <w:tcW w:w="4986" w:type="dxa"/>
-            <w:tcBorders>
-              <w:left w:val="single" w:sz="2" w:space="0" w:color="000000"/>
-              <w:bottom w:val="single" w:sz="2" w:space="0" w:color="000000"/>
-              <w:right w:val="single" w:sz="2" w:space="0" w:color="000000"/>
-            </w:tcBorders>
-            <w:shd w:val="clear" w:color="auto" w:fill="auto"/>
-            <w:tcMar>
-              <w:left w:w="54" w:type="dxa"/>
-            </w:tcMar>
-          </w:tcPr>
-          <w:p>
-            <w:pPr>
-              <w:pStyle w:val="TableContents"/>
-            </w:pPr>
+            <w:r>
+              <w:t xml:space="preserve">std::string </w:t>
+            </w:r>
+            <w:r>
+              <w:t>Commands::</w:t>
+            </w:r>
+            <w:r>
+              <w:t>GetAccountOwner(int account)</w:t>
+            </w:r>
+          </w:p>
+        </w:tc>
+        <w:tc>
+          <w:tcPr>
+            <w:tcW w:w="4986" w:type="dxa"/>
+            <w:tcBorders>
+              <w:left w:val="single" w:sz="2" w:space="0" w:color="000000"/>
+              <w:bottom w:val="single" w:sz="2" w:space="0" w:color="000000"/>
+              <w:right w:val="single" w:sz="2" w:space="0" w:color="000000"/>
+            </w:tcBorders>
+            <w:shd w:val="clear" w:color="auto" w:fill="auto"/>
+            <w:tcMar>
+              <w:left w:w="54" w:type="dxa"/>
+            </w:tcMar>
+          </w:tcPr>
+          <w:p>
+            <w:pPr>
+              <w:pStyle w:val="TableContents"/>
+            </w:pPr>
+            <w:r>
+              <w:t xml:space="preserve">(private function) </w:t>
+            </w:r>
             <w:r>
               <w:t>Find customer name corresponding to account number. Returns empty string if account was not found</w:t>
             </w:r>
@@ -1573,65 +1423,21 @@
             <w:r>
               <w:t xml:space="preserve">void </w:t>
             </w:r>
-            <w:proofErr w:type="spellStart"/>
-            <w:r>
-              <w:t>PushTransactionRecord</w:t>
-            </w:r>
-            <w:proofErr w:type="spellEnd"/>
-            <w:r>
-              <w:t>(</w:t>
-            </w:r>
-            <w:proofErr w:type="spellStart"/>
-            <w:r>
-              <w:t>int</w:t>
-            </w:r>
-            <w:proofErr w:type="spellEnd"/>
-            <w:r>
-              <w:t xml:space="preserve"> code, </w:t>
-            </w:r>
-            <w:proofErr w:type="spellStart"/>
-            <w:r>
-              <w:t>std</w:t>
-            </w:r>
-            <w:proofErr w:type="spellEnd"/>
-            <w:r>
-              <w:t>::string na</w:t>
-            </w:r>
-            <w:r>
-              <w:t xml:space="preserve">me,  </w:t>
-            </w:r>
-            <w:proofErr w:type="spellStart"/>
-            <w:r>
-              <w:t>int</w:t>
-            </w:r>
-            <w:proofErr w:type="spellEnd"/>
-            <w:r>
-              <w:t xml:space="preserve"> </w:t>
-            </w:r>
-            <w:proofErr w:type="spellStart"/>
-            <w:r>
-              <w:t>account_number</w:t>
-            </w:r>
-            <w:proofErr w:type="spellEnd"/>
+            <w:r>
+              <w:t>Commands::</w:t>
+            </w:r>
+            <w:r>
+              <w:t>PushTransactionRecord(int code, std::string na</w:t>
+            </w:r>
+            <w:r>
+              <w:t>me,  int account_number</w:t>
+            </w:r>
             <w:r>
               <w:t>, double mon</w:t>
             </w:r>
             <w:r>
-              <w:t xml:space="preserve">ey,  </w:t>
-            </w:r>
-            <w:proofErr w:type="spellStart"/>
-            <w:r>
-              <w:t>std</w:t>
-            </w:r>
-            <w:proofErr w:type="spellEnd"/>
-            <w:r>
-              <w:t xml:space="preserve">::string </w:t>
-            </w:r>
-            <w:proofErr w:type="spellStart"/>
-            <w:r>
-              <w:t>misc</w:t>
-            </w:r>
-            <w:proofErr w:type="spellEnd"/>
+              <w:t>ey,  std::string misc</w:t>
+            </w:r>
             <w:r>
               <w:t>);</w:t>
             </w:r>
@@ -1655,26 +1461,13 @@
               <w:pStyle w:val="TableContents"/>
             </w:pPr>
             <w:r>
+              <w:t xml:space="preserve">(private function) </w:t>
+            </w:r>
+            <w:r>
               <w:t>Pushes transaction record with that info onto stack so that transactions file can later be created on logout.</w:t>
             </w:r>
             <w:r>
-              <w:t xml:space="preserve"> Name, </w:t>
-            </w:r>
-            <w:proofErr w:type="spellStart"/>
-            <w:r>
-              <w:t>account_number</w:t>
-            </w:r>
-            <w:proofErr w:type="spellEnd"/>
-            <w:r>
-              <w:t xml:space="preserve">, money, and </w:t>
-            </w:r>
-            <w:proofErr w:type="spellStart"/>
-            <w:r>
-              <w:t>misc</w:t>
-            </w:r>
-            <w:proofErr w:type="spellEnd"/>
-            <w:r>
-              <w:t xml:space="preserve"> have default values.</w:t>
+              <w:t xml:space="preserve"> Name, account_number, money, and misc have default values.</w:t>
             </w:r>
           </w:p>
         </w:tc>
@@ -1699,46 +1492,18 @@
             <w:pPr>
               <w:pStyle w:val="TableContents"/>
             </w:pPr>
-            <w:proofErr w:type="spellStart"/>
-            <w:r>
-              <w:t>std</w:t>
-            </w:r>
-            <w:proofErr w:type="spellEnd"/>
-            <w:r>
-              <w:t xml:space="preserve">::string </w:t>
-            </w:r>
-            <w:proofErr w:type="spellStart"/>
-            <w:r>
-              <w:t>FitStringToSpace</w:t>
-            </w:r>
-            <w:proofErr w:type="spellEnd"/>
-            <w:r>
-              <w:t>(</w:t>
-            </w:r>
-            <w:proofErr w:type="spellStart"/>
-            <w:r>
-              <w:t>std</w:t>
-            </w:r>
-            <w:proofErr w:type="spellEnd"/>
-            <w:r>
-              <w:t xml:space="preserve">::string string, </w:t>
-            </w:r>
-            <w:proofErr w:type="spellStart"/>
-            <w:r>
-              <w:t>size_t</w:t>
-            </w:r>
-            <w:proofErr w:type="spellEnd"/>
-            <w:r>
-              <w:t xml:space="preserve"> size, cha</w:t>
-            </w:r>
-            <w:r>
-              <w:t xml:space="preserve">r fluff, bool </w:t>
-            </w:r>
-            <w:proofErr w:type="spellStart"/>
-            <w:r>
-              <w:t>align_right</w:t>
-            </w:r>
-            <w:proofErr w:type="spellEnd"/>
+            <w:r>
+              <w:t xml:space="preserve">std::string </w:t>
+            </w:r>
+            <w:r>
+              <w:t>Commands::</w:t>
+            </w:r>
+            <w:r>
+              <w:t>FitStringToSpace(std::string string, size_t size, cha</w:t>
+            </w:r>
+            <w:r>
+              <w:t>r fluff, bool align_right</w:t>
+            </w:r>
             <w:r>
               <w:t>)</w:t>
             </w:r>
@@ -1762,20 +1527,13 @@
               <w:pStyle w:val="TableContents"/>
             </w:pPr>
             <w:r>
+              <w:t xml:space="preserve">(private function) </w:t>
+            </w:r>
+            <w:r>
               <w:t>Formats string to match certain number of characters, using fluff to fill space.</w:t>
             </w:r>
             <w:r>
-              <w:t xml:space="preserve"> </w:t>
-            </w:r>
-            <w:proofErr w:type="spellStart"/>
-            <w:proofErr w:type="gramStart"/>
-            <w:r>
-              <w:t>align_right</w:t>
-            </w:r>
-            <w:proofErr w:type="spellEnd"/>
-            <w:proofErr w:type="gramEnd"/>
-            <w:r>
-              <w:t xml:space="preserve"> has a default value of true.</w:t>
+              <w:t xml:space="preserve"> align_right has a default value of true.</w:t>
             </w:r>
           </w:p>
         </w:tc>
@@ -1800,41 +1558,37 @@
             <w:pPr>
               <w:pStyle w:val="TableContents"/>
             </w:pPr>
-            <w:proofErr w:type="spellStart"/>
-            <w:r>
-              <w:t>std</w:t>
-            </w:r>
-            <w:proofErr w:type="spellEnd"/>
-            <w:r>
-              <w:t xml:space="preserve">::string </w:t>
-            </w:r>
-            <w:proofErr w:type="spellStart"/>
-            <w:r>
-              <w:t>PromptForAccountHolder</w:t>
-            </w:r>
-            <w:proofErr w:type="spellEnd"/>
-            <w:r>
-              <w:t>()</w:t>
-            </w:r>
-          </w:p>
-        </w:tc>
-        <w:tc>
-          <w:tcPr>
-            <w:tcW w:w="4986" w:type="dxa"/>
-            <w:tcBorders>
-              <w:left w:val="single" w:sz="2" w:space="0" w:color="000000"/>
-              <w:bottom w:val="single" w:sz="2" w:space="0" w:color="000000"/>
-              <w:right w:val="single" w:sz="2" w:space="0" w:color="000000"/>
-            </w:tcBorders>
-            <w:shd w:val="clear" w:color="auto" w:fill="auto"/>
-            <w:tcMar>
-              <w:left w:w="54" w:type="dxa"/>
-            </w:tcMar>
-          </w:tcPr>
-          <w:p>
-            <w:pPr>
-              <w:pStyle w:val="TableContents"/>
-            </w:pPr>
+            <w:r>
+              <w:t xml:space="preserve">std::string </w:t>
+            </w:r>
+            <w:r>
+              <w:t>Commands::</w:t>
+            </w:r>
+            <w:r>
+              <w:t>PromptForAccountHolder()</w:t>
+            </w:r>
+          </w:p>
+        </w:tc>
+        <w:tc>
+          <w:tcPr>
+            <w:tcW w:w="4986" w:type="dxa"/>
+            <w:tcBorders>
+              <w:left w:val="single" w:sz="2" w:space="0" w:color="000000"/>
+              <w:bottom w:val="single" w:sz="2" w:space="0" w:color="000000"/>
+              <w:right w:val="single" w:sz="2" w:space="0" w:color="000000"/>
+            </w:tcBorders>
+            <w:shd w:val="clear" w:color="auto" w:fill="auto"/>
+            <w:tcMar>
+              <w:left w:w="54" w:type="dxa"/>
+            </w:tcMar>
+          </w:tcPr>
+          <w:p>
+            <w:pPr>
+              <w:pStyle w:val="TableContents"/>
+            </w:pPr>
+            <w:r>
+              <w:t xml:space="preserve">(private function) </w:t>
+            </w:r>
             <w:r>
               <w:t>Retrieves the account holder's name.</w:t>
             </w:r>
@@ -1864,64 +1618,39 @@
             <w:r>
               <w:t xml:space="preserve">bool </w:t>
             </w:r>
-            <w:proofErr w:type="spellStart"/>
-            <w:r>
-              <w:t>CheckLogin</w:t>
-            </w:r>
-            <w:proofErr w:type="spellEnd"/>
-            <w:r>
-              <w:t xml:space="preserve">(bool </w:t>
-            </w:r>
-            <w:proofErr w:type="spellStart"/>
-            <w:r>
-              <w:t>admins_only</w:t>
-            </w:r>
-            <w:proofErr w:type="spellEnd"/>
-            <w:r>
-              <w:t>)</w:t>
-            </w:r>
-          </w:p>
-        </w:tc>
-        <w:tc>
-          <w:tcPr>
-            <w:tcW w:w="4986" w:type="dxa"/>
-            <w:tcBorders>
-              <w:left w:val="single" w:sz="2" w:space="0" w:color="000000"/>
-              <w:bottom w:val="single" w:sz="2" w:space="0" w:color="000000"/>
-              <w:right w:val="single" w:sz="2" w:space="0" w:color="000000"/>
-            </w:tcBorders>
-            <w:shd w:val="clear" w:color="auto" w:fill="auto"/>
-            <w:tcMar>
-              <w:left w:w="54" w:type="dxa"/>
-            </w:tcMar>
-          </w:tcPr>
-          <w:p>
-            <w:pPr>
-              <w:pStyle w:val="TableContents"/>
-            </w:pPr>
-            <w:r>
-              <w:t xml:space="preserve">Prints an error if the user is not logged in. Prints an error if the user is not admin, if </w:t>
-            </w:r>
-            <w:proofErr w:type="spellStart"/>
-            <w:r>
-              <w:t>admins_only</w:t>
-            </w:r>
-            <w:proofErr w:type="spellEnd"/>
-            <w:r>
-              <w:t xml:space="preserve"> is set to true.</w:t>
-            </w:r>
-            <w:r>
-              <w:t xml:space="preserve"> </w:t>
-            </w:r>
-            <w:proofErr w:type="spellStart"/>
-            <w:proofErr w:type="gramStart"/>
-            <w:r>
-              <w:t>admins_only</w:t>
-            </w:r>
-            <w:proofErr w:type="spellEnd"/>
-            <w:proofErr w:type="gramEnd"/>
-            <w:r>
-              <w:t xml:space="preserve"> </w:t>
+            <w:r>
+              <w:t>Commands::</w:t>
+            </w:r>
+            <w:r>
+              <w:t>CheckLogin(bool admins_only)</w:t>
+            </w:r>
+          </w:p>
+        </w:tc>
+        <w:tc>
+          <w:tcPr>
+            <w:tcW w:w="4986" w:type="dxa"/>
+            <w:tcBorders>
+              <w:left w:val="single" w:sz="2" w:space="0" w:color="000000"/>
+              <w:bottom w:val="single" w:sz="2" w:space="0" w:color="000000"/>
+              <w:right w:val="single" w:sz="2" w:space="0" w:color="000000"/>
+            </w:tcBorders>
+            <w:shd w:val="clear" w:color="auto" w:fill="auto"/>
+            <w:tcMar>
+              <w:left w:w="54" w:type="dxa"/>
+            </w:tcMar>
+          </w:tcPr>
+          <w:p>
+            <w:pPr>
+              <w:pStyle w:val="TableContents"/>
+            </w:pPr>
+            <w:r>
+              <w:t xml:space="preserve">(private function) </w:t>
+            </w:r>
+            <w:r>
+              <w:t>Prints an error if the user is not logged in. Prints an error if the user is not admin, if admins_only is set to true.</w:t>
+            </w:r>
+            <w:r>
+              <w:t xml:space="preserve"> admins_only </w:t>
             </w:r>
             <w:r>
               <w:t>has a default value of “false”..\</w:t>
@@ -1952,57 +1681,34 @@
             <w:r>
               <w:t xml:space="preserve">double </w:t>
             </w:r>
-            <w:proofErr w:type="spellStart"/>
-            <w:r>
-              <w:t>GetTransactionCharge</w:t>
-            </w:r>
-            <w:proofErr w:type="spellEnd"/>
-            <w:r>
-              <w:t>(</w:t>
-            </w:r>
-            <w:proofErr w:type="spellStart"/>
-            <w:r>
-              <w:t>std</w:t>
-            </w:r>
-            <w:proofErr w:type="spellEnd"/>
-            <w:r>
-              <w:t xml:space="preserve">::string name, </w:t>
-            </w:r>
-            <w:proofErr w:type="spellStart"/>
-            <w:r>
-              <w:t>int</w:t>
-            </w:r>
-            <w:proofErr w:type="spellEnd"/>
-            <w:r>
-              <w:t xml:space="preserve"> </w:t>
-            </w:r>
-            <w:proofErr w:type="spellStart"/>
-            <w:r>
-              <w:t>account_number</w:t>
-            </w:r>
-            <w:proofErr w:type="spellEnd"/>
-            <w:r>
-              <w:t>)</w:t>
-            </w:r>
-          </w:p>
-        </w:tc>
-        <w:tc>
-          <w:tcPr>
-            <w:tcW w:w="4986" w:type="dxa"/>
-            <w:tcBorders>
-              <w:left w:val="single" w:sz="2" w:space="0" w:color="000000"/>
-              <w:bottom w:val="single" w:sz="2" w:space="0" w:color="000000"/>
-              <w:right w:val="single" w:sz="2" w:space="0" w:color="000000"/>
-            </w:tcBorders>
-            <w:shd w:val="clear" w:color="auto" w:fill="auto"/>
-            <w:tcMar>
-              <w:left w:w="54" w:type="dxa"/>
-            </w:tcMar>
-          </w:tcPr>
-          <w:p>
-            <w:pPr>
-              <w:pStyle w:val="TableContents"/>
-            </w:pPr>
+            <w:r>
+              <w:t>Commands::</w:t>
+            </w:r>
+            <w:r>
+              <w:t>GetTransactionCharge(std::string name, int account_number)</w:t>
+            </w:r>
+          </w:p>
+        </w:tc>
+        <w:tc>
+          <w:tcPr>
+            <w:tcW w:w="4986" w:type="dxa"/>
+            <w:tcBorders>
+              <w:left w:val="single" w:sz="2" w:space="0" w:color="000000"/>
+              <w:bottom w:val="single" w:sz="2" w:space="0" w:color="000000"/>
+              <w:right w:val="single" w:sz="2" w:space="0" w:color="000000"/>
+            </w:tcBorders>
+            <w:shd w:val="clear" w:color="auto" w:fill="auto"/>
+            <w:tcMar>
+              <w:left w:w="54" w:type="dxa"/>
+            </w:tcMar>
+          </w:tcPr>
+          <w:p>
+            <w:pPr>
+              <w:pStyle w:val="TableContents"/>
+            </w:pPr>
+            <w:r>
+              <w:t xml:space="preserve">(private function) </w:t>
+            </w:r>
             <w:r>
               <w:t>Retrieves Transaction Charge for a particular account. Behaviour is undefined if the account doesn't exist.</w:t>
             </w:r>
@@ -2029,95 +1735,43 @@
               <w:pStyle w:val="TableContents"/>
             </w:pPr>
             <w:r>
+              <w:lastRenderedPageBreak/>
               <w:t xml:space="preserve">Void </w:t>
             </w:r>
-            <w:proofErr w:type="spellStart"/>
-            <w:r>
-              <w:t>PrintToTransactionFile</w:t>
-            </w:r>
-            <w:proofErr w:type="spellEnd"/>
-            <w:r>
-              <w:t>(</w:t>
-            </w:r>
-            <w:proofErr w:type="spellStart"/>
-            <w:r>
-              <w:t>std</w:t>
-            </w:r>
-            <w:proofErr w:type="spellEnd"/>
+            <w:r>
+              <w:t>TransactionIO</w:t>
+            </w:r>
+            <w:bookmarkStart w:id="0" w:name="_GoBack"/>
+            <w:bookmarkEnd w:id="0"/>
             <w:r>
               <w:t>::</w:t>
             </w:r>
-            <w:proofErr w:type="spellStart"/>
-            <w:r>
-              <w:t>deque</w:t>
-            </w:r>
-            <w:proofErr w:type="spellEnd"/>
-            <w:r>
-              <w:t>&lt;</w:t>
-            </w:r>
-            <w:proofErr w:type="spellStart"/>
-            <w:r>
-              <w:t>std</w:t>
-            </w:r>
-            <w:proofErr w:type="spellEnd"/>
-            <w:r>
-              <w:t xml:space="preserve">::string&gt;* transactions, </w:t>
-            </w:r>
-            <w:proofErr w:type="spellStart"/>
-            <w:r>
-              <w:t>std</w:t>
-            </w:r>
-            <w:proofErr w:type="spellEnd"/>
-            <w:r>
-              <w:t xml:space="preserve">::string </w:t>
-            </w:r>
-            <w:proofErr w:type="spellStart"/>
-            <w:r>
-              <w:t>fpath</w:t>
-            </w:r>
-            <w:proofErr w:type="spellEnd"/>
-            <w:r>
-              <w:t>);</w:t>
-            </w:r>
-          </w:p>
-        </w:tc>
-        <w:tc>
-          <w:tcPr>
-            <w:tcW w:w="4986" w:type="dxa"/>
-            <w:tcBorders>
-              <w:left w:val="single" w:sz="2" w:space="0" w:color="000000"/>
-              <w:right w:val="single" w:sz="2" w:space="0" w:color="000000"/>
-            </w:tcBorders>
-            <w:shd w:val="clear" w:color="auto" w:fill="auto"/>
-            <w:tcMar>
-              <w:left w:w="54" w:type="dxa"/>
-            </w:tcMar>
-          </w:tcPr>
-          <w:p>
-            <w:pPr>
-              <w:pStyle w:val="TableContents"/>
-            </w:pPr>
-            <w:r>
-              <w:t xml:space="preserve">Consumes </w:t>
-            </w:r>
-            <w:proofErr w:type="spellStart"/>
-            <w:r>
-              <w:t>deque</w:t>
-            </w:r>
-            <w:proofErr w:type="spellEnd"/>
-            <w:r>
-              <w:t>; appends to transactions file.</w:t>
-            </w:r>
-            <w:r>
-              <w:t xml:space="preserve"> </w:t>
-            </w:r>
-            <w:proofErr w:type="spellStart"/>
-            <w:r>
-              <w:t>fpath</w:t>
-            </w:r>
-            <w:proofErr w:type="spellEnd"/>
-            <w:r>
-              <w:t xml:space="preserve"> defaults to “transactions.txt”</w:t>
+            <w:r>
+              <w:t>PrintToTransactionFile(std::deque&lt;std::string&gt;* transactions, std::string fpath);</w:t>
+            </w:r>
+          </w:p>
+        </w:tc>
+        <w:tc>
+          <w:tcPr>
+            <w:tcW w:w="4986" w:type="dxa"/>
+            <w:tcBorders>
+              <w:left w:val="single" w:sz="2" w:space="0" w:color="000000"/>
+              <w:right w:val="single" w:sz="2" w:space="0" w:color="000000"/>
+            </w:tcBorders>
+            <w:shd w:val="clear" w:color="auto" w:fill="auto"/>
+            <w:tcMar>
+              <w:left w:w="54" w:type="dxa"/>
+            </w:tcMar>
+          </w:tcPr>
+          <w:p>
+            <w:pPr>
+              <w:pStyle w:val="TableContents"/>
+            </w:pPr>
+            <w:r>
+              <w:t>Consumes deque; appends to transactions file.</w:t>
+            </w:r>
+            <w:r>
+              <w:t xml:space="preserve"> fpath defaults to “transactions.txt”</w:t>
             </w:r>
           </w:p>
         </w:tc>
@@ -2141,7 +1795,6 @@
             <w:pPr>
               <w:pStyle w:val="TableContents"/>
             </w:pPr>
-            <w:proofErr w:type="spellStart"/>
             <w:r>
               <w:t>A</w:t>
             </w:r>
@@ -2154,9 +1807,6 @@
             <w:r>
               <w:t>tatus</w:t>
             </w:r>
-            <w:bookmarkStart w:id="0" w:name="_GoBack"/>
-            <w:bookmarkEnd w:id="0"/>
-            <w:proofErr w:type="spellEnd"/>
           </w:p>
         </w:tc>
         <w:tc>
@@ -2223,19 +1873,9 @@
             <w:pPr>
               <w:pStyle w:val="TableContents"/>
             </w:pPr>
-            <w:proofErr w:type="spellStart"/>
-            <w:r>
-              <w:t>AccountStatus</w:t>
-            </w:r>
-            <w:proofErr w:type="spellEnd"/>
-            <w:r>
-              <w:t xml:space="preserve"> </w:t>
-            </w:r>
-            <w:proofErr w:type="spellStart"/>
-            <w:r>
-              <w:t>enum</w:t>
-            </w:r>
-            <w:proofErr w:type="spellEnd"/>
+            <w:r>
+              <w:t>AccountStatus enum</w:t>
+            </w:r>
           </w:p>
         </w:tc>
         <w:tc>
@@ -2282,11 +1922,9 @@
             <w:pPr>
               <w:pStyle w:val="TableContents"/>
             </w:pPr>
-            <w:proofErr w:type="spellStart"/>
             <w:r>
               <w:t>AccountParser</w:t>
             </w:r>
-            <w:proofErr w:type="spellEnd"/>
           </w:p>
         </w:tc>
         <w:tc>
@@ -2333,11 +1971,9 @@
             <w:pPr>
               <w:pStyle w:val="TableContents"/>
             </w:pPr>
-            <w:proofErr w:type="spellStart"/>
             <w:r>
               <w:t>TransactionIO</w:t>
             </w:r>
-            <w:proofErr w:type="spellEnd"/>
           </w:p>
         </w:tc>
         <w:tc>

</xml_diff>

<commit_message>
fixed some clerical stuff
</commit_message>
<xml_diff>
--- a/Lab3/description.docx
+++ b/Lab3/description.docx
@@ -38,8 +38,17 @@
           <w:b/>
           <w:bCs/>
         </w:rPr>
-        <w:t>Akira Aida -  100526064</w:t>
+        <w:t xml:space="preserve">Akira Aida </w:t>
       </w:r>
+      <w:proofErr w:type="gramStart"/>
+      <w:r>
+        <w:rPr>
+          <w:b/>
+          <w:bCs/>
+        </w:rPr>
+        <w:t>-  100526064</w:t>
+      </w:r>
+      <w:proofErr w:type="gramEnd"/>
     </w:p>
     <w:p>
       <w:pPr>
@@ -74,7 +83,23 @@
           <w:b/>
           <w:bCs/>
         </w:rPr>
-        <w:t>Alexander Wheadon - 100514985</w:t>
+        <w:t xml:space="preserve">Alexander </w:t>
+      </w:r>
+      <w:proofErr w:type="spellStart"/>
+      <w:r>
+        <w:rPr>
+          <w:b/>
+          <w:bCs/>
+        </w:rPr>
+        <w:t>Wheadon</w:t>
+      </w:r>
+      <w:proofErr w:type="spellEnd"/>
+      <w:r>
+        <w:rPr>
+          <w:b/>
+          <w:bCs/>
+        </w:rPr>
+        <w:t xml:space="preserve"> - 100514985</w:t>
       </w:r>
     </w:p>
     <w:p>
@@ -274,14 +299,56 @@
             <w:pPr>
               <w:pStyle w:val="TableContents"/>
             </w:pPr>
-            <w:r>
-              <w:t xml:space="preserve">std::map&lt;std::string, std::vector&lt;Account*&gt; &gt; </w:t>
-            </w:r>
-            <w:r>
-              <w:t>AccountParser::</w:t>
-            </w:r>
-            <w:r>
-              <w:t>Parse(const char* fpath)</w:t>
+            <w:proofErr w:type="spellStart"/>
+            <w:r>
+              <w:t>std</w:t>
+            </w:r>
+            <w:proofErr w:type="spellEnd"/>
+            <w:r>
+              <w:t>::map&lt;</w:t>
+            </w:r>
+            <w:proofErr w:type="spellStart"/>
+            <w:r>
+              <w:t>std</w:t>
+            </w:r>
+            <w:proofErr w:type="spellEnd"/>
+            <w:r>
+              <w:t xml:space="preserve">::string, </w:t>
+            </w:r>
+            <w:proofErr w:type="spellStart"/>
+            <w:r>
+              <w:t>std</w:t>
+            </w:r>
+            <w:proofErr w:type="spellEnd"/>
+            <w:r>
+              <w:t xml:space="preserve">::vector&lt;Account*&gt; &gt; </w:t>
+            </w:r>
+            <w:proofErr w:type="spellStart"/>
+            <w:r>
+              <w:t>AccountParser</w:t>
+            </w:r>
+            <w:proofErr w:type="spellEnd"/>
+            <w:r>
+              <w:t>::</w:t>
+            </w:r>
+            <w:r>
+              <w:t>Parse(</w:t>
+            </w:r>
+            <w:proofErr w:type="spellStart"/>
+            <w:r>
+              <w:t>const</w:t>
+            </w:r>
+            <w:proofErr w:type="spellEnd"/>
+            <w:r>
+              <w:t xml:space="preserve"> char* </w:t>
+            </w:r>
+            <w:proofErr w:type="spellStart"/>
+            <w:r>
+              <w:t>fpath</w:t>
+            </w:r>
+            <w:proofErr w:type="spellEnd"/>
+            <w:r>
+              <w:t>)</w:t>
             </w:r>
           </w:p>
         </w:tc>
@@ -325,95 +392,154 @@
             <w:pPr>
               <w:pStyle w:val="TableContents"/>
             </w:pPr>
-            <w:r>
-              <w:t xml:space="preserve">int </w:t>
-            </w:r>
-            <w:r>
-              <w:t>AccountStatus::</w:t>
-            </w:r>
-            <w:r>
-              <w:t>QueryAccountStatus(Account* account)</w:t>
-            </w:r>
-          </w:p>
-        </w:tc>
-        <w:tc>
-          <w:tcPr>
-            <w:tcW w:w="4986" w:type="dxa"/>
-            <w:tcBorders>
-              <w:left w:val="single" w:sz="2" w:space="0" w:color="000000"/>
-              <w:bottom w:val="single" w:sz="2" w:space="0" w:color="000000"/>
-              <w:right w:val="single" w:sz="2" w:space="0" w:color="000000"/>
-            </w:tcBorders>
-            <w:shd w:val="clear" w:color="auto" w:fill="auto"/>
-            <w:tcMar>
-              <w:left w:w="54" w:type="dxa"/>
-            </w:tcMar>
-          </w:tcPr>
-          <w:p>
-            <w:pPr>
-              <w:pStyle w:val="TableContents"/>
-            </w:pPr>
-            <w:r>
-              <w:t>Returns one of AccountStatus: Active, disabled, etc. Where a deleted account state takes precedence.</w:t>
-            </w:r>
-          </w:p>
-        </w:tc>
-      </w:tr>
-      <w:tr>
-        <w:tc>
-          <w:tcPr>
-            <w:tcW w:w="4986" w:type="dxa"/>
-            <w:tcBorders>
-              <w:left w:val="single" w:sz="2" w:space="0" w:color="000000"/>
-              <w:bottom w:val="single" w:sz="2" w:space="0" w:color="000000"/>
-            </w:tcBorders>
-            <w:shd w:val="clear" w:color="auto" w:fill="auto"/>
-            <w:tcMar>
-              <w:left w:w="54" w:type="dxa"/>
-            </w:tcMar>
-          </w:tcPr>
-          <w:p>
-            <w:pPr>
-              <w:pStyle w:val="TableContents"/>
-            </w:pPr>
-            <w:r>
-              <w:t xml:space="preserve">std::string </w:t>
-            </w:r>
-            <w:r>
-              <w:t>AccountStatus::</w:t>
-            </w:r>
-            <w:r>
-              <w:t>GetErrorMessage(int status)</w:t>
-            </w:r>
-          </w:p>
-        </w:tc>
-        <w:tc>
-          <w:tcPr>
-            <w:tcW w:w="4986" w:type="dxa"/>
-            <w:tcBorders>
-              <w:left w:val="single" w:sz="2" w:space="0" w:color="000000"/>
-              <w:bottom w:val="single" w:sz="2" w:space="0" w:color="000000"/>
-              <w:right w:val="single" w:sz="2" w:space="0" w:color="000000"/>
-            </w:tcBorders>
-            <w:shd w:val="clear" w:color="auto" w:fill="auto"/>
-            <w:tcMar>
-              <w:left w:w="54" w:type="dxa"/>
-            </w:tcMar>
-          </w:tcPr>
-          <w:p>
-            <w:pPr>
-              <w:pStyle w:val="TableContents"/>
-            </w:pPr>
-            <w:r>
-              <w:t>Returns the message corresponding to an account status. That means error messages except for when status == kActiveAccount, in which case it's just a</w:t>
-            </w:r>
-          </w:p>
-          <w:p>
-            <w:pPr>
-              <w:pStyle w:val="TableContents"/>
-            </w:pPr>
-            <w:r>
-              <w:t>statement that the account is active.</w:t>
+            <w:proofErr w:type="spellStart"/>
+            <w:r>
+              <w:t>int</w:t>
+            </w:r>
+            <w:proofErr w:type="spellEnd"/>
+            <w:r>
+              <w:t xml:space="preserve"> </w:t>
+            </w:r>
+            <w:proofErr w:type="spellStart"/>
+            <w:r>
+              <w:t>AccountStatus</w:t>
+            </w:r>
+            <w:proofErr w:type="spellEnd"/>
+            <w:r>
+              <w:t>::</w:t>
+            </w:r>
+            <w:proofErr w:type="spellStart"/>
+            <w:r>
+              <w:t>QueryAccountStatus</w:t>
+            </w:r>
+            <w:proofErr w:type="spellEnd"/>
+            <w:r>
+              <w:t>(Account* account)</w:t>
+            </w:r>
+          </w:p>
+        </w:tc>
+        <w:tc>
+          <w:tcPr>
+            <w:tcW w:w="4986" w:type="dxa"/>
+            <w:tcBorders>
+              <w:left w:val="single" w:sz="2" w:space="0" w:color="000000"/>
+              <w:bottom w:val="single" w:sz="2" w:space="0" w:color="000000"/>
+              <w:right w:val="single" w:sz="2" w:space="0" w:color="000000"/>
+            </w:tcBorders>
+            <w:shd w:val="clear" w:color="auto" w:fill="auto"/>
+            <w:tcMar>
+              <w:left w:w="54" w:type="dxa"/>
+            </w:tcMar>
+          </w:tcPr>
+          <w:p>
+            <w:pPr>
+              <w:pStyle w:val="TableContents"/>
+            </w:pPr>
+            <w:r>
+              <w:t xml:space="preserve">Returns one of </w:t>
+            </w:r>
+            <w:proofErr w:type="spellStart"/>
+            <w:r>
+              <w:t>AccountStatus</w:t>
+            </w:r>
+            <w:proofErr w:type="spellEnd"/>
+            <w:r>
+              <w:t>: Active, disabled, etc. Where a deleted account state takes precedence.</w:t>
+            </w:r>
+          </w:p>
+        </w:tc>
+      </w:tr>
+      <w:tr>
+        <w:tc>
+          <w:tcPr>
+            <w:tcW w:w="4986" w:type="dxa"/>
+            <w:tcBorders>
+              <w:left w:val="single" w:sz="2" w:space="0" w:color="000000"/>
+              <w:bottom w:val="single" w:sz="2" w:space="0" w:color="000000"/>
+            </w:tcBorders>
+            <w:shd w:val="clear" w:color="auto" w:fill="auto"/>
+            <w:tcMar>
+              <w:left w:w="54" w:type="dxa"/>
+            </w:tcMar>
+          </w:tcPr>
+          <w:p>
+            <w:pPr>
+              <w:pStyle w:val="TableContents"/>
+            </w:pPr>
+            <w:proofErr w:type="spellStart"/>
+            <w:r>
+              <w:t>std</w:t>
+            </w:r>
+            <w:proofErr w:type="spellEnd"/>
+            <w:r>
+              <w:t xml:space="preserve">::string </w:t>
+            </w:r>
+            <w:proofErr w:type="spellStart"/>
+            <w:r>
+              <w:t>AccountStatus</w:t>
+            </w:r>
+            <w:proofErr w:type="spellEnd"/>
+            <w:r>
+              <w:t>::</w:t>
+            </w:r>
+            <w:proofErr w:type="spellStart"/>
+            <w:r>
+              <w:t>GetErrorMessage</w:t>
+            </w:r>
+            <w:proofErr w:type="spellEnd"/>
+            <w:r>
+              <w:t>(</w:t>
+            </w:r>
+            <w:proofErr w:type="spellStart"/>
+            <w:r>
+              <w:t>int</w:t>
+            </w:r>
+            <w:proofErr w:type="spellEnd"/>
+            <w:r>
+              <w:t xml:space="preserve"> status)</w:t>
+            </w:r>
+          </w:p>
+        </w:tc>
+        <w:tc>
+          <w:tcPr>
+            <w:tcW w:w="4986" w:type="dxa"/>
+            <w:tcBorders>
+              <w:left w:val="single" w:sz="2" w:space="0" w:color="000000"/>
+              <w:bottom w:val="single" w:sz="2" w:space="0" w:color="000000"/>
+              <w:right w:val="single" w:sz="2" w:space="0" w:color="000000"/>
+            </w:tcBorders>
+            <w:shd w:val="clear" w:color="auto" w:fill="auto"/>
+            <w:tcMar>
+              <w:left w:w="54" w:type="dxa"/>
+            </w:tcMar>
+          </w:tcPr>
+          <w:p>
+            <w:pPr>
+              <w:pStyle w:val="TableContents"/>
+            </w:pPr>
+            <w:r>
+              <w:t xml:space="preserve">Returns the message corresponding to an account status. That means error messages except for when status == </w:t>
+            </w:r>
+            <w:proofErr w:type="spellStart"/>
+            <w:r>
+              <w:t>kActiveAccount</w:t>
+            </w:r>
+            <w:proofErr w:type="spellEnd"/>
+            <w:r>
+              <w:t>, in which case it's just a</w:t>
+            </w:r>
+          </w:p>
+          <w:p>
+            <w:pPr>
+              <w:pStyle w:val="TableContents"/>
+            </w:pPr>
+            <w:proofErr w:type="gramStart"/>
+            <w:r>
+              <w:t>statement</w:t>
+            </w:r>
+            <w:proofErr w:type="gramEnd"/>
+            <w:r>
+              <w:t xml:space="preserve"> that the account is active.</w:t>
             </w:r>
           </w:p>
         </w:tc>
@@ -534,8 +660,37 @@
             <w:r>
               <w:t>Commands::</w:t>
             </w:r>
-            <w:r>
-              <w:t>SetAccounts(std::map&lt;std::string, std::vector&lt;Account*&gt; &gt;&amp;&amp; accounts)</w:t>
+            <w:proofErr w:type="spellStart"/>
+            <w:r>
+              <w:t>SetAccounts</w:t>
+            </w:r>
+            <w:proofErr w:type="spellEnd"/>
+            <w:r>
+              <w:t>(</w:t>
+            </w:r>
+            <w:proofErr w:type="spellStart"/>
+            <w:r>
+              <w:t>std</w:t>
+            </w:r>
+            <w:proofErr w:type="spellEnd"/>
+            <w:r>
+              <w:t>::map&lt;</w:t>
+            </w:r>
+            <w:proofErr w:type="spellStart"/>
+            <w:r>
+              <w:t>std</w:t>
+            </w:r>
+            <w:proofErr w:type="spellEnd"/>
+            <w:r>
+              <w:t xml:space="preserve">::string, </w:t>
+            </w:r>
+            <w:proofErr w:type="spellStart"/>
+            <w:r>
+              <w:t>std</w:t>
+            </w:r>
+            <w:proofErr w:type="spellEnd"/>
+            <w:r>
+              <w:t>::vector&lt;Account*&gt; &gt;&amp;&amp; accounts)</w:t>
             </w:r>
           </w:p>
         </w:tc>
@@ -735,30 +890,43 @@
             <w:r>
               <w:t>Commands::</w:t>
             </w:r>
-            <w:r>
-              <w:t>paybill()</w:t>
-            </w:r>
-          </w:p>
-        </w:tc>
-        <w:tc>
-          <w:tcPr>
-            <w:tcW w:w="4986" w:type="dxa"/>
-            <w:tcBorders>
-              <w:left w:val="single" w:sz="2" w:space="0" w:color="000000"/>
-              <w:bottom w:val="single" w:sz="2" w:space="0" w:color="000000"/>
-              <w:right w:val="single" w:sz="2" w:space="0" w:color="000000"/>
-            </w:tcBorders>
-            <w:shd w:val="clear" w:color="auto" w:fill="auto"/>
-            <w:tcMar>
-              <w:left w:w="54" w:type="dxa"/>
-            </w:tcMar>
-          </w:tcPr>
-          <w:p>
-            <w:pPr>
-              <w:pStyle w:val="TableContents"/>
-            </w:pPr>
-            <w:r>
-              <w:t>Corresponds to 'paybill' command.</w:t>
+            <w:proofErr w:type="spellStart"/>
+            <w:r>
+              <w:t>paybill</w:t>
+            </w:r>
+            <w:proofErr w:type="spellEnd"/>
+            <w:r>
+              <w:t>()</w:t>
+            </w:r>
+          </w:p>
+        </w:tc>
+        <w:tc>
+          <w:tcPr>
+            <w:tcW w:w="4986" w:type="dxa"/>
+            <w:tcBorders>
+              <w:left w:val="single" w:sz="2" w:space="0" w:color="000000"/>
+              <w:bottom w:val="single" w:sz="2" w:space="0" w:color="000000"/>
+              <w:right w:val="single" w:sz="2" w:space="0" w:color="000000"/>
+            </w:tcBorders>
+            <w:shd w:val="clear" w:color="auto" w:fill="auto"/>
+            <w:tcMar>
+              <w:left w:w="54" w:type="dxa"/>
+            </w:tcMar>
+          </w:tcPr>
+          <w:p>
+            <w:pPr>
+              <w:pStyle w:val="TableContents"/>
+            </w:pPr>
+            <w:r>
+              <w:t>Corresponds to '</w:t>
+            </w:r>
+            <w:proofErr w:type="spellStart"/>
+            <w:r>
+              <w:t>paybill</w:t>
+            </w:r>
+            <w:proofErr w:type="spellEnd"/>
+            <w:r>
+              <w:t>' command.</w:t>
             </w:r>
           </w:p>
         </w:tc>
@@ -888,8 +1056,13 @@
             <w:r>
               <w:t>Commands::</w:t>
             </w:r>
-            <w:r>
-              <w:t>delete_account()</w:t>
+            <w:proofErr w:type="spellStart"/>
+            <w:r>
+              <w:t>delete_account</w:t>
+            </w:r>
+            <w:proofErr w:type="spellEnd"/>
+            <w:r>
+              <w:t>()</w:t>
             </w:r>
           </w:p>
         </w:tc>
@@ -991,30 +1164,43 @@
             <w:r>
               <w:t>Commands::</w:t>
             </w:r>
-            <w:r>
-              <w:t>changeplan()</w:t>
-            </w:r>
-          </w:p>
-        </w:tc>
-        <w:tc>
-          <w:tcPr>
-            <w:tcW w:w="4986" w:type="dxa"/>
-            <w:tcBorders>
-              <w:left w:val="single" w:sz="2" w:space="0" w:color="000000"/>
-              <w:bottom w:val="single" w:sz="2" w:space="0" w:color="000000"/>
-              <w:right w:val="single" w:sz="2" w:space="0" w:color="000000"/>
-            </w:tcBorders>
-            <w:shd w:val="clear" w:color="auto" w:fill="auto"/>
-            <w:tcMar>
-              <w:left w:w="54" w:type="dxa"/>
-            </w:tcMar>
-          </w:tcPr>
-          <w:p>
-            <w:pPr>
-              <w:pStyle w:val="TableContents"/>
-            </w:pPr>
-            <w:r>
-              <w:t>Corresponds to 'changeplan' command. Admin only.</w:t>
+            <w:proofErr w:type="spellStart"/>
+            <w:r>
+              <w:t>changeplan</w:t>
+            </w:r>
+            <w:proofErr w:type="spellEnd"/>
+            <w:r>
+              <w:t>()</w:t>
+            </w:r>
+          </w:p>
+        </w:tc>
+        <w:tc>
+          <w:tcPr>
+            <w:tcW w:w="4986" w:type="dxa"/>
+            <w:tcBorders>
+              <w:left w:val="single" w:sz="2" w:space="0" w:color="000000"/>
+              <w:bottom w:val="single" w:sz="2" w:space="0" w:color="000000"/>
+              <w:right w:val="single" w:sz="2" w:space="0" w:color="000000"/>
+            </w:tcBorders>
+            <w:shd w:val="clear" w:color="auto" w:fill="auto"/>
+            <w:tcMar>
+              <w:left w:w="54" w:type="dxa"/>
+            </w:tcMar>
+          </w:tcPr>
+          <w:p>
+            <w:pPr>
+              <w:pStyle w:val="TableContents"/>
+            </w:pPr>
+            <w:r>
+              <w:t>Corresponds to '</w:t>
+            </w:r>
+            <w:proofErr w:type="spellStart"/>
+            <w:r>
+              <w:t>changeplan</w:t>
+            </w:r>
+            <w:proofErr w:type="spellEnd"/>
+            <w:r>
+              <w:t>' command. Admin only.</w:t>
             </w:r>
           </w:p>
         </w:tc>
@@ -1147,8 +1333,21 @@
             <w:r>
               <w:t>Commands::</w:t>
             </w:r>
-            <w:r>
-              <w:t>UserExists(std::string name)</w:t>
+            <w:proofErr w:type="spellStart"/>
+            <w:r>
+              <w:t>UserExists</w:t>
+            </w:r>
+            <w:proofErr w:type="spellEnd"/>
+            <w:r>
+              <w:t>(</w:t>
+            </w:r>
+            <w:proofErr w:type="spellStart"/>
+            <w:r>
+              <w:t>std</w:t>
+            </w:r>
+            <w:proofErr w:type="spellEnd"/>
+            <w:r>
+              <w:t>::string name)</w:t>
             </w:r>
           </w:p>
         </w:tc>
@@ -1201,8 +1400,13 @@
             <w:r>
               <w:t>Commands::</w:t>
             </w:r>
-            <w:r>
-              <w:t>CheckUnit(double amount)</w:t>
+            <w:proofErr w:type="spellStart"/>
+            <w:r>
+              <w:t>CheckUnit</w:t>
+            </w:r>
+            <w:proofErr w:type="spellEnd"/>
+            <w:r>
+              <w:t>(double amount)</w:t>
             </w:r>
           </w:p>
         </w:tc>
@@ -1249,14 +1453,24 @@
             <w:pPr>
               <w:pStyle w:val="TableContents"/>
             </w:pPr>
-            <w:r>
-              <w:t xml:space="preserve">std::string </w:t>
+            <w:proofErr w:type="spellStart"/>
+            <w:r>
+              <w:t>std</w:t>
+            </w:r>
+            <w:proofErr w:type="spellEnd"/>
+            <w:r>
+              <w:t xml:space="preserve">::string </w:t>
             </w:r>
             <w:r>
               <w:t>Commands::</w:t>
             </w:r>
-            <w:r>
-              <w:t>DetermineSession()</w:t>
+            <w:proofErr w:type="spellStart"/>
+            <w:r>
+              <w:t>DetermineSession</w:t>
+            </w:r>
+            <w:proofErr w:type="spellEnd"/>
+            <w:r>
+              <w:t>()</w:t>
             </w:r>
           </w:p>
         </w:tc>
@@ -1312,8 +1526,29 @@
             <w:r>
               <w:t>Commands::</w:t>
             </w:r>
-            <w:r>
-              <w:t>GetAccount(std::string name, int account)</w:t>
+            <w:proofErr w:type="spellStart"/>
+            <w:r>
+              <w:t>GetAccount</w:t>
+            </w:r>
+            <w:proofErr w:type="spellEnd"/>
+            <w:r>
+              <w:t>(</w:t>
+            </w:r>
+            <w:proofErr w:type="spellStart"/>
+            <w:r>
+              <w:t>std</w:t>
+            </w:r>
+            <w:proofErr w:type="spellEnd"/>
+            <w:r>
+              <w:t xml:space="preserve">::string name, </w:t>
+            </w:r>
+            <w:proofErr w:type="spellStart"/>
+            <w:r>
+              <w:t>int</w:t>
+            </w:r>
+            <w:proofErr w:type="spellEnd"/>
+            <w:r>
+              <w:t xml:space="preserve"> account)</w:t>
             </w:r>
           </w:p>
         </w:tc>
@@ -1338,7 +1573,15 @@
               <w:t xml:space="preserve">(private function) </w:t>
             </w:r>
             <w:r>
-              <w:t>Returns nullptr if the name/account pair is not found in system.</w:t>
+              <w:t xml:space="preserve">Returns </w:t>
+            </w:r>
+            <w:proofErr w:type="spellStart"/>
+            <w:r>
+              <w:t>nullptr</w:t>
+            </w:r>
+            <w:proofErr w:type="spellEnd"/>
+            <w:r>
+              <w:t xml:space="preserve"> if the name/account pair is not found in system.</w:t>
             </w:r>
           </w:p>
         </w:tc>
@@ -1363,14 +1606,32 @@
             <w:pPr>
               <w:pStyle w:val="TableContents"/>
             </w:pPr>
-            <w:r>
-              <w:t xml:space="preserve">std::string </w:t>
+            <w:proofErr w:type="spellStart"/>
+            <w:r>
+              <w:t>std</w:t>
+            </w:r>
+            <w:proofErr w:type="spellEnd"/>
+            <w:r>
+              <w:t xml:space="preserve">::string </w:t>
             </w:r>
             <w:r>
               <w:t>Commands::</w:t>
             </w:r>
-            <w:r>
-              <w:t>GetAccountOwner(int account)</w:t>
+            <w:proofErr w:type="spellStart"/>
+            <w:r>
+              <w:t>GetAccountOwner</w:t>
+            </w:r>
+            <w:proofErr w:type="spellEnd"/>
+            <w:r>
+              <w:t>(</w:t>
+            </w:r>
+            <w:proofErr w:type="spellStart"/>
+            <w:r>
+              <w:t>int</w:t>
+            </w:r>
+            <w:proofErr w:type="spellEnd"/>
+            <w:r>
+              <w:t xml:space="preserve"> account)</w:t>
             </w:r>
           </w:p>
         </w:tc>
@@ -1426,18 +1687,65 @@
             <w:r>
               <w:t>Commands::</w:t>
             </w:r>
-            <w:r>
-              <w:t>PushTransactionRecord(int code, std::string na</w:t>
-            </w:r>
-            <w:r>
-              <w:t>me,  int account_number</w:t>
-            </w:r>
+            <w:proofErr w:type="spellStart"/>
+            <w:r>
+              <w:t>PushTransactionRecord</w:t>
+            </w:r>
+            <w:proofErr w:type="spellEnd"/>
+            <w:r>
+              <w:t>(</w:t>
+            </w:r>
+            <w:proofErr w:type="spellStart"/>
+            <w:r>
+              <w:t>int</w:t>
+            </w:r>
+            <w:proofErr w:type="spellEnd"/>
+            <w:r>
+              <w:t xml:space="preserve"> code, </w:t>
+            </w:r>
+            <w:proofErr w:type="spellStart"/>
+            <w:r>
+              <w:t>std</w:t>
+            </w:r>
+            <w:proofErr w:type="spellEnd"/>
+            <w:r>
+              <w:t>::string na</w:t>
+            </w:r>
+            <w:r>
+              <w:t xml:space="preserve">me,  </w:t>
+            </w:r>
+            <w:proofErr w:type="spellStart"/>
+            <w:r>
+              <w:t>int</w:t>
+            </w:r>
+            <w:proofErr w:type="spellEnd"/>
+            <w:r>
+              <w:t xml:space="preserve"> </w:t>
+            </w:r>
+            <w:proofErr w:type="spellStart"/>
+            <w:r>
+              <w:t>account_number</w:t>
+            </w:r>
+            <w:proofErr w:type="spellEnd"/>
             <w:r>
               <w:t>, double mon</w:t>
             </w:r>
             <w:r>
-              <w:t>ey,  std::string misc</w:t>
-            </w:r>
+              <w:t xml:space="preserve">ey,  </w:t>
+            </w:r>
+            <w:proofErr w:type="spellStart"/>
+            <w:r>
+              <w:t>std</w:t>
+            </w:r>
+            <w:proofErr w:type="spellEnd"/>
+            <w:r>
+              <w:t xml:space="preserve">::string </w:t>
+            </w:r>
+            <w:proofErr w:type="spellStart"/>
+            <w:r>
+              <w:t>misc</w:t>
+            </w:r>
+            <w:proofErr w:type="spellEnd"/>
             <w:r>
               <w:t>);</w:t>
             </w:r>
@@ -1467,7 +1775,23 @@
               <w:t>Pushes transaction record with that info onto stack so that transactions file can later be created on logout.</w:t>
             </w:r>
             <w:r>
-              <w:t xml:space="preserve"> Name, account_number, money, and misc have default values.</w:t>
+              <w:t xml:space="preserve"> Name, </w:t>
+            </w:r>
+            <w:proofErr w:type="spellStart"/>
+            <w:r>
+              <w:t>account_number</w:t>
+            </w:r>
+            <w:proofErr w:type="spellEnd"/>
+            <w:r>
+              <w:t xml:space="preserve">, money, and </w:t>
+            </w:r>
+            <w:proofErr w:type="spellStart"/>
+            <w:r>
+              <w:t>misc</w:t>
+            </w:r>
+            <w:proofErr w:type="spellEnd"/>
+            <w:r>
+              <w:t xml:space="preserve"> have default values.</w:t>
             </w:r>
           </w:p>
         </w:tc>
@@ -1492,18 +1816,49 @@
             <w:pPr>
               <w:pStyle w:val="TableContents"/>
             </w:pPr>
-            <w:r>
-              <w:t xml:space="preserve">std::string </w:t>
+            <w:proofErr w:type="spellStart"/>
+            <w:r>
+              <w:t>std</w:t>
+            </w:r>
+            <w:proofErr w:type="spellEnd"/>
+            <w:r>
+              <w:t xml:space="preserve">::string </w:t>
             </w:r>
             <w:r>
               <w:t>Commands::</w:t>
             </w:r>
-            <w:r>
-              <w:t>FitStringToSpace(std::string string, size_t size, cha</w:t>
-            </w:r>
-            <w:r>
-              <w:t>r fluff, bool align_right</w:t>
-            </w:r>
+            <w:proofErr w:type="spellStart"/>
+            <w:r>
+              <w:t>FitStringToSpace</w:t>
+            </w:r>
+            <w:proofErr w:type="spellEnd"/>
+            <w:r>
+              <w:t>(</w:t>
+            </w:r>
+            <w:proofErr w:type="spellStart"/>
+            <w:r>
+              <w:t>std</w:t>
+            </w:r>
+            <w:proofErr w:type="spellEnd"/>
+            <w:r>
+              <w:t xml:space="preserve">::string string, </w:t>
+            </w:r>
+            <w:proofErr w:type="spellStart"/>
+            <w:r>
+              <w:t>size_t</w:t>
+            </w:r>
+            <w:proofErr w:type="spellEnd"/>
+            <w:r>
+              <w:t xml:space="preserve"> size, cha</w:t>
+            </w:r>
+            <w:r>
+              <w:t xml:space="preserve">r fluff, bool </w:t>
+            </w:r>
+            <w:proofErr w:type="spellStart"/>
+            <w:r>
+              <w:t>align_right</w:t>
+            </w:r>
+            <w:proofErr w:type="spellEnd"/>
             <w:r>
               <w:t>)</w:t>
             </w:r>
@@ -1533,7 +1888,17 @@
               <w:t>Formats string to match certain number of characters, using fluff to fill space.</w:t>
             </w:r>
             <w:r>
-              <w:t xml:space="preserve"> align_right has a default value of true.</w:t>
+              <w:t xml:space="preserve"> </w:t>
+            </w:r>
+            <w:proofErr w:type="spellStart"/>
+            <w:proofErr w:type="gramStart"/>
+            <w:r>
+              <w:t>align_right</w:t>
+            </w:r>
+            <w:proofErr w:type="spellEnd"/>
+            <w:proofErr w:type="gramEnd"/>
+            <w:r>
+              <w:t xml:space="preserve"> has a default value of true.</w:t>
             </w:r>
           </w:p>
         </w:tc>
@@ -1558,14 +1923,24 @@
             <w:pPr>
               <w:pStyle w:val="TableContents"/>
             </w:pPr>
-            <w:r>
-              <w:t xml:space="preserve">std::string </w:t>
+            <w:proofErr w:type="spellStart"/>
+            <w:r>
+              <w:t>std</w:t>
+            </w:r>
+            <w:proofErr w:type="spellEnd"/>
+            <w:r>
+              <w:t xml:space="preserve">::string </w:t>
             </w:r>
             <w:r>
               <w:t>Commands::</w:t>
             </w:r>
-            <w:r>
-              <w:t>PromptForAccountHolder()</w:t>
+            <w:proofErr w:type="spellStart"/>
+            <w:r>
+              <w:t>PromptForAccountHolder</w:t>
+            </w:r>
+            <w:proofErr w:type="spellEnd"/>
+            <w:r>
+              <w:t>()</w:t>
             </w:r>
           </w:p>
         </w:tc>
@@ -1621,9 +1996,24 @@
             <w:r>
               <w:t>Commands::</w:t>
             </w:r>
-            <w:r>
-              <w:t>CheckLogin(bool admins_only)</w:t>
-            </w:r>
+            <w:proofErr w:type="spellStart"/>
+            <w:r>
+              <w:t>CheckLogin</w:t>
+            </w:r>
+            <w:proofErr w:type="spellEnd"/>
+            <w:r>
+              <w:t xml:space="preserve">(bool </w:t>
+            </w:r>
+            <w:proofErr w:type="spellStart"/>
+            <w:r>
+              <w:t>admins_only</w:t>
+            </w:r>
+            <w:proofErr w:type="spellEnd"/>
+            <w:r>
+              <w:t>)</w:t>
+            </w:r>
+            <w:bookmarkStart w:id="0" w:name="_GoBack"/>
+            <w:bookmarkEnd w:id="0"/>
           </w:p>
         </w:tc>
         <w:tc>
@@ -1647,13 +2037,34 @@
               <w:t xml:space="preserve">(private function) </w:t>
             </w:r>
             <w:r>
-              <w:t>Prints an error if the user is not logged in. Prints an error if the user is not admin, if admins_only is set to true.</w:t>
-            </w:r>
-            <w:r>
-              <w:t xml:space="preserve"> admins_only </w:t>
-            </w:r>
-            <w:r>
-              <w:t>has a default value of “false”..\</w:t>
+              <w:t xml:space="preserve">Prints an error if the user is not logged in. Prints an error if the user is not admin, if </w:t>
+            </w:r>
+            <w:proofErr w:type="spellStart"/>
+            <w:r>
+              <w:t>admins_only</w:t>
+            </w:r>
+            <w:proofErr w:type="spellEnd"/>
+            <w:r>
+              <w:t xml:space="preserve"> is set to true.</w:t>
+            </w:r>
+            <w:r>
+              <w:t xml:space="preserve"> </w:t>
+            </w:r>
+            <w:proofErr w:type="spellStart"/>
+            <w:proofErr w:type="gramStart"/>
+            <w:r>
+              <w:t>admins_only</w:t>
+            </w:r>
+            <w:proofErr w:type="spellEnd"/>
+            <w:proofErr w:type="gramEnd"/>
+            <w:r>
+              <w:t xml:space="preserve"> </w:t>
+            </w:r>
+            <w:r>
+              <w:t>has a default value o</w:t>
+            </w:r>
+            <w:r>
+              <w:t>f “false”.</w:t>
             </w:r>
           </w:p>
         </w:tc>
@@ -1684,8 +2095,37 @@
             <w:r>
               <w:t>Commands::</w:t>
             </w:r>
-            <w:r>
-              <w:t>GetTransactionCharge(std::string name, int account_number)</w:t>
+            <w:proofErr w:type="spellStart"/>
+            <w:r>
+              <w:t>GetTransactionCharge</w:t>
+            </w:r>
+            <w:proofErr w:type="spellEnd"/>
+            <w:r>
+              <w:t>(</w:t>
+            </w:r>
+            <w:proofErr w:type="spellStart"/>
+            <w:r>
+              <w:t>std</w:t>
+            </w:r>
+            <w:proofErr w:type="spellEnd"/>
+            <w:r>
+              <w:t xml:space="preserve">::string name, </w:t>
+            </w:r>
+            <w:proofErr w:type="spellStart"/>
+            <w:r>
+              <w:t>int</w:t>
+            </w:r>
+            <w:proofErr w:type="spellEnd"/>
+            <w:r>
+              <w:t xml:space="preserve"> </w:t>
+            </w:r>
+            <w:proofErr w:type="spellStart"/>
+            <w:r>
+              <w:t>account_number</w:t>
+            </w:r>
+            <w:proofErr w:type="spellEnd"/>
+            <w:r>
+              <w:t>)</w:t>
             </w:r>
           </w:p>
         </w:tc>
@@ -1736,42 +2176,106 @@
             </w:pPr>
             <w:r>
               <w:lastRenderedPageBreak/>
-              <w:t xml:space="preserve">Void </w:t>
-            </w:r>
+              <w:t>v</w:t>
+            </w:r>
+            <w:r>
+              <w:t xml:space="preserve">oid </w:t>
+            </w:r>
+            <w:proofErr w:type="spellStart"/>
             <w:r>
               <w:t>TransactionIO</w:t>
             </w:r>
-            <w:bookmarkStart w:id="0" w:name="_GoBack"/>
-            <w:bookmarkEnd w:id="0"/>
+            <w:proofErr w:type="spellEnd"/>
             <w:r>
               <w:t>::</w:t>
             </w:r>
-            <w:r>
-              <w:t>PrintToTransactionFile(std::deque&lt;std::string&gt;* transactions, std::string fpath);</w:t>
-            </w:r>
-          </w:p>
-        </w:tc>
-        <w:tc>
-          <w:tcPr>
-            <w:tcW w:w="4986" w:type="dxa"/>
-            <w:tcBorders>
-              <w:left w:val="single" w:sz="2" w:space="0" w:color="000000"/>
-              <w:right w:val="single" w:sz="2" w:space="0" w:color="000000"/>
-            </w:tcBorders>
-            <w:shd w:val="clear" w:color="auto" w:fill="auto"/>
-            <w:tcMar>
-              <w:left w:w="54" w:type="dxa"/>
-            </w:tcMar>
-          </w:tcPr>
-          <w:p>
-            <w:pPr>
-              <w:pStyle w:val="TableContents"/>
-            </w:pPr>
-            <w:r>
-              <w:t>Consumes deque; appends to transactions file.</w:t>
-            </w:r>
-            <w:r>
-              <w:t xml:space="preserve"> fpath defaults to “transactions.txt”</w:t>
+            <w:proofErr w:type="spellStart"/>
+            <w:r>
+              <w:t>PrintToTransactionFile</w:t>
+            </w:r>
+            <w:proofErr w:type="spellEnd"/>
+            <w:r>
+              <w:t>(</w:t>
+            </w:r>
+            <w:proofErr w:type="spellStart"/>
+            <w:r>
+              <w:t>std</w:t>
+            </w:r>
+            <w:proofErr w:type="spellEnd"/>
+            <w:r>
+              <w:t>::</w:t>
+            </w:r>
+            <w:proofErr w:type="spellStart"/>
+            <w:r>
+              <w:t>deque</w:t>
+            </w:r>
+            <w:proofErr w:type="spellEnd"/>
+            <w:r>
+              <w:t>&lt;</w:t>
+            </w:r>
+            <w:proofErr w:type="spellStart"/>
+            <w:r>
+              <w:t>std</w:t>
+            </w:r>
+            <w:proofErr w:type="spellEnd"/>
+            <w:r>
+              <w:t xml:space="preserve">::string&gt;* transactions, </w:t>
+            </w:r>
+            <w:proofErr w:type="spellStart"/>
+            <w:r>
+              <w:t>std</w:t>
+            </w:r>
+            <w:proofErr w:type="spellEnd"/>
+            <w:r>
+              <w:t xml:space="preserve">::string </w:t>
+            </w:r>
+            <w:proofErr w:type="spellStart"/>
+            <w:r>
+              <w:t>fpath</w:t>
+            </w:r>
+            <w:proofErr w:type="spellEnd"/>
+            <w:r>
+              <w:t>);</w:t>
+            </w:r>
+          </w:p>
+        </w:tc>
+        <w:tc>
+          <w:tcPr>
+            <w:tcW w:w="4986" w:type="dxa"/>
+            <w:tcBorders>
+              <w:left w:val="single" w:sz="2" w:space="0" w:color="000000"/>
+              <w:right w:val="single" w:sz="2" w:space="0" w:color="000000"/>
+            </w:tcBorders>
+            <w:shd w:val="clear" w:color="auto" w:fill="auto"/>
+            <w:tcMar>
+              <w:left w:w="54" w:type="dxa"/>
+            </w:tcMar>
+          </w:tcPr>
+          <w:p>
+            <w:pPr>
+              <w:pStyle w:val="TableContents"/>
+            </w:pPr>
+            <w:r>
+              <w:t xml:space="preserve">Consumes </w:t>
+            </w:r>
+            <w:proofErr w:type="spellStart"/>
+            <w:r>
+              <w:t>deque</w:t>
+            </w:r>
+            <w:proofErr w:type="spellEnd"/>
+            <w:r>
+              <w:t>; appends to transactions file.</w:t>
+            </w:r>
+            <w:r>
+              <w:t xml:space="preserve"> </w:t>
+            </w:r>
+            <w:proofErr w:type="spellStart"/>
+            <w:r>
+              <w:t>fpath</w:t>
+            </w:r>
+            <w:proofErr w:type="spellEnd"/>
+            <w:r>
+              <w:t xml:space="preserve"> defaults to “transactions.txt”</w:t>
             </w:r>
           </w:p>
         </w:tc>
@@ -1796,6 +2300,13 @@
               <w:pStyle w:val="TableContents"/>
             </w:pPr>
             <w:r>
+              <w:t>n</w:t>
+            </w:r>
+            <w:r>
+              <w:t xml:space="preserve">amespace </w:t>
+            </w:r>
+            <w:proofErr w:type="spellStart"/>
+            <w:r>
               <w:t>A</w:t>
             </w:r>
             <w:r>
@@ -1807,6 +2318,7 @@
             <w:r>
               <w:t>tatus</w:t>
             </w:r>
+            <w:proofErr w:type="spellEnd"/>
           </w:p>
         </w:tc>
         <w:tc>
@@ -1829,10 +2341,63 @@
               </w:tabs>
             </w:pPr>
             <w:r>
-              <w:tab/>
               <w:t>Defines the assessment of an account's validity e.g. is it available for use.</w:t>
             </w:r>
-          </w:p>
+            <w:r>
+              <w:t xml:space="preserve"> </w:t>
+            </w:r>
+            <w:r>
+              <w:t>Also provides error messages corresponding to those states.</w:t>
+            </w:r>
+          </w:p>
+        </w:tc>
+      </w:tr>
+      <w:tr>
+        <w:trPr>
+          <w:trHeight w:val="454"/>
+        </w:trPr>
+        <w:tc>
+          <w:tcPr>
+            <w:tcW w:w="4986" w:type="dxa"/>
+            <w:tcBorders>
+              <w:left w:val="single" w:sz="2" w:space="0" w:color="000000"/>
+            </w:tcBorders>
+            <w:shd w:val="clear" w:color="auto" w:fill="auto"/>
+            <w:tcMar>
+              <w:left w:w="54" w:type="dxa"/>
+            </w:tcMar>
+          </w:tcPr>
+          <w:p>
+            <w:pPr>
+              <w:pStyle w:val="TableContents"/>
+            </w:pPr>
+            <w:proofErr w:type="spellStart"/>
+            <w:r>
+              <w:t>AccountStatus</w:t>
+            </w:r>
+            <w:proofErr w:type="spellEnd"/>
+            <w:r>
+              <w:t xml:space="preserve"> </w:t>
+            </w:r>
+            <w:proofErr w:type="spellStart"/>
+            <w:r>
+              <w:t>enum</w:t>
+            </w:r>
+            <w:proofErr w:type="spellEnd"/>
+          </w:p>
+        </w:tc>
+        <w:tc>
+          <w:tcPr>
+            <w:tcW w:w="4986" w:type="dxa"/>
+            <w:tcBorders>
+              <w:left w:val="single" w:sz="2" w:space="0" w:color="000000"/>
+              <w:right w:val="single" w:sz="2" w:space="0" w:color="000000"/>
+            </w:tcBorders>
+            <w:shd w:val="clear" w:color="auto" w:fill="auto"/>
+            <w:tcMar>
+              <w:left w:w="54" w:type="dxa"/>
+            </w:tcMar>
+          </w:tcPr>
           <w:p>
             <w:pPr>
               <w:pStyle w:val="TableContents"/>
@@ -1841,9 +2406,55 @@
               </w:tabs>
             </w:pPr>
             <w:r>
-              <w:t xml:space="preserve"> Also provides error messages corresponding to those states.</w:t>
-            </w:r>
-          </w:p>
+              <w:t>Representation of various ways an account can be invalid; or valid.</w:t>
+            </w:r>
+          </w:p>
+        </w:tc>
+      </w:tr>
+      <w:tr>
+        <w:trPr>
+          <w:trHeight w:val="454"/>
+        </w:trPr>
+        <w:tc>
+          <w:tcPr>
+            <w:tcW w:w="4986" w:type="dxa"/>
+            <w:tcBorders>
+              <w:left w:val="single" w:sz="2" w:space="0" w:color="000000"/>
+            </w:tcBorders>
+            <w:shd w:val="clear" w:color="auto" w:fill="auto"/>
+            <w:tcMar>
+              <w:left w:w="54" w:type="dxa"/>
+            </w:tcMar>
+          </w:tcPr>
+          <w:p>
+            <w:pPr>
+              <w:pStyle w:val="TableContents"/>
+            </w:pPr>
+            <w:r>
+              <w:t>n</w:t>
+            </w:r>
+            <w:r>
+              <w:t xml:space="preserve">amespace </w:t>
+            </w:r>
+            <w:proofErr w:type="spellStart"/>
+            <w:r>
+              <w:t>AccountParser</w:t>
+            </w:r>
+            <w:proofErr w:type="spellEnd"/>
+          </w:p>
+        </w:tc>
+        <w:tc>
+          <w:tcPr>
+            <w:tcW w:w="4986" w:type="dxa"/>
+            <w:tcBorders>
+              <w:left w:val="single" w:sz="2" w:space="0" w:color="000000"/>
+              <w:right w:val="single" w:sz="2" w:space="0" w:color="000000"/>
+            </w:tcBorders>
+            <w:shd w:val="clear" w:color="auto" w:fill="auto"/>
+            <w:tcMar>
+              <w:left w:w="54" w:type="dxa"/>
+            </w:tcMar>
+          </w:tcPr>
           <w:p>
             <w:pPr>
               <w:pStyle w:val="TableContents"/>
@@ -1851,6 +2462,9 @@
                 <w:tab w:val="left" w:pos="1185"/>
               </w:tabs>
             </w:pPr>
+            <w:r>
+              <w:t>Contains utility to parse in bank customer information from file.</w:t>
+            </w:r>
           </w:p>
         </w:tc>
       </w:tr>
@@ -1874,106 +2488,16 @@
               <w:pStyle w:val="TableContents"/>
             </w:pPr>
             <w:r>
-              <w:t>AccountStatus enum</w:t>
-            </w:r>
-          </w:p>
-        </w:tc>
-        <w:tc>
-          <w:tcPr>
-            <w:tcW w:w="4986" w:type="dxa"/>
-            <w:tcBorders>
-              <w:left w:val="single" w:sz="2" w:space="0" w:color="000000"/>
-              <w:right w:val="single" w:sz="2" w:space="0" w:color="000000"/>
-            </w:tcBorders>
-            <w:shd w:val="clear" w:color="auto" w:fill="auto"/>
-            <w:tcMar>
-              <w:left w:w="54" w:type="dxa"/>
-            </w:tcMar>
-          </w:tcPr>
-          <w:p>
-            <w:pPr>
-              <w:pStyle w:val="TableContents"/>
-              <w:tabs>
-                <w:tab w:val="left" w:pos="1185"/>
-              </w:tabs>
-            </w:pPr>
-            <w:r>
-              <w:t>Representation of various ways an account can be invalid; or valid.</w:t>
-            </w:r>
-          </w:p>
-        </w:tc>
-      </w:tr>
-      <w:tr>
-        <w:trPr>
-          <w:trHeight w:val="454"/>
-        </w:trPr>
-        <w:tc>
-          <w:tcPr>
-            <w:tcW w:w="4986" w:type="dxa"/>
-            <w:tcBorders>
-              <w:left w:val="single" w:sz="2" w:space="0" w:color="000000"/>
-            </w:tcBorders>
-            <w:shd w:val="clear" w:color="auto" w:fill="auto"/>
-            <w:tcMar>
-              <w:left w:w="54" w:type="dxa"/>
-            </w:tcMar>
-          </w:tcPr>
-          <w:p>
-            <w:pPr>
-              <w:pStyle w:val="TableContents"/>
-            </w:pPr>
-            <w:r>
-              <w:t>AccountParser</w:t>
-            </w:r>
-          </w:p>
-        </w:tc>
-        <w:tc>
-          <w:tcPr>
-            <w:tcW w:w="4986" w:type="dxa"/>
-            <w:tcBorders>
-              <w:left w:val="single" w:sz="2" w:space="0" w:color="000000"/>
-              <w:right w:val="single" w:sz="2" w:space="0" w:color="000000"/>
-            </w:tcBorders>
-            <w:shd w:val="clear" w:color="auto" w:fill="auto"/>
-            <w:tcMar>
-              <w:left w:w="54" w:type="dxa"/>
-            </w:tcMar>
-          </w:tcPr>
-          <w:p>
-            <w:pPr>
-              <w:pStyle w:val="TableContents"/>
-              <w:tabs>
-                <w:tab w:val="left" w:pos="1185"/>
-              </w:tabs>
-            </w:pPr>
-            <w:r>
-              <w:t>Contains utility to parse in bank customer information from file.</w:t>
-            </w:r>
-          </w:p>
-        </w:tc>
-      </w:tr>
-      <w:tr>
-        <w:trPr>
-          <w:trHeight w:val="454"/>
-        </w:trPr>
-        <w:tc>
-          <w:tcPr>
-            <w:tcW w:w="4986" w:type="dxa"/>
-            <w:tcBorders>
-              <w:left w:val="single" w:sz="2" w:space="0" w:color="000000"/>
-            </w:tcBorders>
-            <w:shd w:val="clear" w:color="auto" w:fill="auto"/>
-            <w:tcMar>
-              <w:left w:w="54" w:type="dxa"/>
-            </w:tcMar>
-          </w:tcPr>
-          <w:p>
-            <w:pPr>
-              <w:pStyle w:val="TableContents"/>
-            </w:pPr>
+              <w:t>n</w:t>
+            </w:r>
+            <w:r>
+              <w:t xml:space="preserve">amespace </w:t>
+            </w:r>
+            <w:proofErr w:type="spellStart"/>
             <w:r>
               <w:t>TransactionIO</w:t>
             </w:r>
+            <w:proofErr w:type="spellEnd"/>
           </w:p>
         </w:tc>
         <w:tc>

</xml_diff>